<commit_message>
* thêm các ngày 15-16
</commit_message>
<xml_diff>
--- a/[Quan Trọng]Lịch Trình Xuyên Việt.docx
+++ b/[Quan Trọng]Lịch Trình Xuyên Việt.docx
@@ -4423,7 +4423,24 @@
           <w:szCs w:val="26"/>
           <w:lang w:val="vi-VN"/>
         </w:rPr>
-        <w:t>: Mai Châu – Mộc Châu – Mù Cang Chải</w:t>
+        <w:t>: Mai Châu – Mộ</w:t>
+      </w:r>
+      <w:r>
+        <w:rPr>
+          <w:rFonts w:ascii="Times New Roman" w:hAnsi="Times New Roman"/>
+          <w:sz w:val="26"/>
+          <w:szCs w:val="26"/>
+          <w:lang w:val="vi-VN"/>
+        </w:rPr>
+        <w:t>c Châu</w:t>
+      </w:r>
+      <w:r>
+        <w:rPr>
+          <w:rFonts w:ascii="Times New Roman" w:hAnsi="Times New Roman"/>
+          <w:sz w:val="26"/>
+          <w:szCs w:val="26"/>
+        </w:rPr>
+        <w:t>: TàXua</w:t>
       </w:r>
     </w:p>
     <w:p>
@@ -4563,31 +4580,7 @@
           <w:sz w:val="26"/>
           <w:szCs w:val="26"/>
         </w:rPr>
-        <w:t>Tx. Nghĩa Lộ, Yên Bái</w:t>
-      </w:r>
-    </w:p>
-    <w:p>
-      <w:pPr>
-        <w:pStyle w:val="ListParagraph"/>
-        <w:numPr>
-          <w:ilvl w:val="0"/>
-          <w:numId w:val="13"/>
-        </w:numPr>
-        <w:ind w:left="720"/>
-        <w:rPr>
-          <w:rFonts w:ascii="Times New Roman" w:hAnsi="Times New Roman"/>
-          <w:sz w:val="26"/>
-          <w:szCs w:val="26"/>
-          <w:lang w:val="vi-VN"/>
-        </w:rPr>
-      </w:pPr>
-      <w:r>
-        <w:rPr>
-          <w:rFonts w:ascii="Times New Roman" w:hAnsi="Times New Roman"/>
-          <w:sz w:val="26"/>
-          <w:szCs w:val="26"/>
-        </w:rPr>
-        <w:t>Tú Lệ</w:t>
+        <w:t>Tà Xua</w:t>
       </w:r>
     </w:p>
     <w:p>
@@ -4711,96 +4704,58 @@
           <w:szCs w:val="26"/>
           <w:lang w:val="vi-VN"/>
         </w:rPr>
-        <w:t>: Tham quan Tú Lệ, đèo Khau Phạ, Mù Cang Chải, Bản Lìm Mông.</w:t>
-      </w:r>
-    </w:p>
-    <w:p>
-      <w:pPr>
-        <w:pStyle w:val="ListParagraph"/>
-        <w:numPr>
-          <w:ilvl w:val="0"/>
-          <w:numId w:val="14"/>
-        </w:numPr>
-        <w:rPr>
-          <w:rFonts w:ascii="Times New Roman" w:hAnsi="Times New Roman"/>
-          <w:sz w:val="26"/>
-          <w:szCs w:val="26"/>
-        </w:rPr>
-      </w:pPr>
-      <w:r>
-        <w:rPr>
-          <w:rFonts w:ascii="Times New Roman" w:hAnsi="Times New Roman"/>
-          <w:sz w:val="26"/>
-          <w:szCs w:val="26"/>
-        </w:rPr>
-        <w:t>Tú Lệ</w:t>
-      </w:r>
-    </w:p>
-    <w:p>
-      <w:pPr>
-        <w:pStyle w:val="ListParagraph"/>
-        <w:numPr>
-          <w:ilvl w:val="0"/>
-          <w:numId w:val="14"/>
-        </w:numPr>
-        <w:rPr>
-          <w:rFonts w:ascii="Times New Roman" w:hAnsi="Times New Roman"/>
-          <w:sz w:val="26"/>
-          <w:szCs w:val="26"/>
-        </w:rPr>
-      </w:pPr>
-      <w:r>
-        <w:rPr>
-          <w:rFonts w:ascii="Times New Roman" w:hAnsi="Times New Roman"/>
-          <w:sz w:val="26"/>
-          <w:szCs w:val="26"/>
-        </w:rPr>
-        <w:t>Đèo Khau Phạ</w:t>
-      </w:r>
-    </w:p>
-    <w:p>
-      <w:pPr>
-        <w:pStyle w:val="ListParagraph"/>
-        <w:numPr>
-          <w:ilvl w:val="0"/>
-          <w:numId w:val="14"/>
-        </w:numPr>
-        <w:rPr>
-          <w:rFonts w:ascii="Times New Roman" w:hAnsi="Times New Roman"/>
-          <w:sz w:val="26"/>
-          <w:szCs w:val="26"/>
-        </w:rPr>
-      </w:pPr>
-      <w:r>
-        <w:rPr>
-          <w:rFonts w:ascii="Times New Roman" w:hAnsi="Times New Roman"/>
-          <w:sz w:val="26"/>
-          <w:szCs w:val="26"/>
-          <w:lang w:val="vi-VN"/>
-        </w:rPr>
-        <w:t>Bản Lìm</w:t>
-      </w:r>
-    </w:p>
-    <w:p>
-      <w:pPr>
-        <w:pStyle w:val="ListParagraph"/>
-        <w:numPr>
-          <w:ilvl w:val="0"/>
-          <w:numId w:val="14"/>
-        </w:numPr>
-        <w:rPr>
-          <w:rFonts w:ascii="Times New Roman" w:hAnsi="Times New Roman"/>
-          <w:sz w:val="26"/>
-          <w:szCs w:val="26"/>
-        </w:rPr>
-      </w:pPr>
-      <w:r>
-        <w:rPr>
-          <w:rFonts w:ascii="Times New Roman" w:hAnsi="Times New Roman"/>
-          <w:sz w:val="26"/>
-          <w:szCs w:val="26"/>
-        </w:rPr>
-        <w:t>Mù Căng Chải</w:t>
+        <w:t xml:space="preserve">: </w:t>
+      </w:r>
+      <w:r>
+        <w:rPr>
+          <w:rFonts w:ascii="Times New Roman" w:hAnsi="Times New Roman"/>
+          <w:sz w:val="26"/>
+          <w:szCs w:val="26"/>
+        </w:rPr>
+        <w:t>Tà Xua: Chơi 1 ngày ở Tà Xua</w:t>
+      </w:r>
+    </w:p>
+    <w:p>
+      <w:pPr>
+        <w:pStyle w:val="ListParagraph"/>
+        <w:rPr>
+          <w:rFonts w:ascii="Times New Roman" w:hAnsi="Times New Roman"/>
+          <w:sz w:val="26"/>
+          <w:szCs w:val="26"/>
+          <w:lang w:val="vi-VN"/>
+        </w:rPr>
+      </w:pPr>
+      <w:r>
+        <w:rPr>
+          <w:rFonts w:ascii="Times New Roman" w:hAnsi="Times New Roman"/>
+          <w:sz w:val="26"/>
+          <w:szCs w:val="26"/>
+          <w:lang w:val="vi-VN"/>
+        </w:rPr>
+        <w:t>Tham quan Tú Lệ, đèo Khau Phạ, Mù Cang Chải, Bản Lìm Mông.</w:t>
+      </w:r>
+    </w:p>
+    <w:p>
+      <w:pPr>
+        <w:pStyle w:val="ListParagraph"/>
+        <w:numPr>
+          <w:ilvl w:val="0"/>
+          <w:numId w:val="18"/>
+        </w:numPr>
+        <w:rPr>
+          <w:rFonts w:ascii="Times New Roman" w:hAnsi="Times New Roman"/>
+          <w:sz w:val="26"/>
+          <w:szCs w:val="26"/>
+          <w:lang w:val="vi-VN"/>
+        </w:rPr>
+      </w:pPr>
+      <w:r>
+        <w:rPr>
+          <w:rFonts w:ascii="Times New Roman" w:hAnsi="Times New Roman"/>
+          <w:sz w:val="26"/>
+          <w:szCs w:val="26"/>
+        </w:rPr>
+        <w:t>Tà Xua săn mây mặt trời mọc</w:t>
       </w:r>
     </w:p>
     <w:p>
@@ -4837,6 +4792,185 @@
           <w:u w:val="single"/>
           <w:lang w:val="vi-VN"/>
         </w:rPr>
+        <w:t xml:space="preserve">Ngày </w:t>
+      </w:r>
+      <w:r>
+        <w:rPr>
+          <w:rFonts w:ascii="Times New Roman" w:hAnsi="Times New Roman"/>
+          <w:b/>
+          <w:sz w:val="26"/>
+          <w:szCs w:val="26"/>
+          <w:u w:val="single"/>
+        </w:rPr>
+        <w:t>1</w:t>
+      </w:r>
+      <w:r>
+        <w:rPr>
+          <w:rFonts w:ascii="Times New Roman" w:hAnsi="Times New Roman"/>
+          <w:b/>
+          <w:sz w:val="26"/>
+          <w:szCs w:val="26"/>
+          <w:u w:val="single"/>
+        </w:rPr>
+        <w:t>1</w:t>
+      </w:r>
+      <w:r>
+        <w:rPr>
+          <w:rFonts w:ascii="Times New Roman" w:hAnsi="Times New Roman"/>
+          <w:b/>
+          <w:sz w:val="26"/>
+          <w:szCs w:val="26"/>
+          <w:u w:val="single"/>
+          <w:lang w:val="vi-VN"/>
+        </w:rPr>
+        <w:t xml:space="preserve"> (6/4, thứ 4)</w:t>
+      </w:r>
+      <w:r>
+        <w:rPr>
+          <w:rFonts w:ascii="Times New Roman" w:hAnsi="Times New Roman"/>
+          <w:sz w:val="26"/>
+          <w:szCs w:val="26"/>
+          <w:lang w:val="vi-VN"/>
+        </w:rPr>
+        <w:t xml:space="preserve">: </w:t>
+      </w:r>
+      <w:r>
+        <w:rPr>
+          <w:rFonts w:ascii="Times New Roman" w:hAnsi="Times New Roman"/>
+          <w:sz w:val="26"/>
+          <w:szCs w:val="26"/>
+        </w:rPr>
+        <w:t xml:space="preserve">Tà Xua </w:t>
+      </w:r>
+      <w:r>
+        <w:rPr>
+          <w:rFonts w:ascii="Times New Roman" w:hAnsi="Times New Roman"/>
+          <w:sz w:val="26"/>
+          <w:szCs w:val="26"/>
+          <w:lang w:val="vi-VN"/>
+        </w:rPr>
+        <w:t>–</w:t>
+      </w:r>
+      <w:r>
+        <w:rPr>
+          <w:rFonts w:ascii="Times New Roman" w:hAnsi="Times New Roman"/>
+          <w:sz w:val="26"/>
+          <w:szCs w:val="26"/>
+        </w:rPr>
+        <w:t xml:space="preserve"> Điện Biên</w:t>
+      </w:r>
+    </w:p>
+    <w:p>
+      <w:pPr>
+        <w:pStyle w:val="ListParagraph"/>
+        <w:numPr>
+          <w:ilvl w:val="0"/>
+          <w:numId w:val="18"/>
+        </w:numPr>
+        <w:rPr>
+          <w:rFonts w:ascii="Times New Roman" w:hAnsi="Times New Roman"/>
+          <w:sz w:val="26"/>
+          <w:szCs w:val="26"/>
+          <w:lang w:val="vi-VN"/>
+        </w:rPr>
+      </w:pPr>
+      <w:r>
+        <w:rPr>
+          <w:rFonts w:ascii="Times New Roman" w:hAnsi="Times New Roman"/>
+          <w:sz w:val="26"/>
+          <w:szCs w:val="26"/>
+        </w:rPr>
+        <w:t>Mai Sơn</w:t>
+      </w:r>
+    </w:p>
+    <w:p>
+      <w:pPr>
+        <w:pStyle w:val="ListParagraph"/>
+        <w:numPr>
+          <w:ilvl w:val="0"/>
+          <w:numId w:val="18"/>
+        </w:numPr>
+        <w:rPr>
+          <w:rFonts w:ascii="Times New Roman" w:hAnsi="Times New Roman"/>
+          <w:sz w:val="26"/>
+          <w:szCs w:val="26"/>
+          <w:lang w:val="vi-VN"/>
+        </w:rPr>
+      </w:pPr>
+      <w:r>
+        <w:rPr>
+          <w:rFonts w:ascii="Times New Roman" w:hAnsi="Times New Roman"/>
+          <w:sz w:val="26"/>
+          <w:szCs w:val="26"/>
+        </w:rPr>
+        <w:t>Sơn La</w:t>
+      </w:r>
+    </w:p>
+    <w:p>
+      <w:pPr>
+        <w:pStyle w:val="ListParagraph"/>
+        <w:numPr>
+          <w:ilvl w:val="0"/>
+          <w:numId w:val="18"/>
+        </w:numPr>
+        <w:rPr>
+          <w:rFonts w:ascii="Times New Roman" w:hAnsi="Times New Roman"/>
+          <w:sz w:val="26"/>
+          <w:szCs w:val="26"/>
+          <w:lang w:val="vi-VN"/>
+        </w:rPr>
+      </w:pPr>
+      <w:r>
+        <w:rPr>
+          <w:rFonts w:ascii="Times New Roman" w:hAnsi="Times New Roman"/>
+          <w:sz w:val="26"/>
+          <w:szCs w:val="26"/>
+        </w:rPr>
+        <w:t>Tp. Điện Biên</w:t>
+      </w:r>
+      <w:r>
+        <w:rPr>
+          <w:rFonts w:ascii="Times New Roman" w:hAnsi="Times New Roman"/>
+          <w:sz w:val="26"/>
+          <w:szCs w:val="26"/>
+        </w:rPr>
+        <w:t xml:space="preserve"> Phủ</w:t>
+      </w:r>
+    </w:p>
+    <w:p>
+      <w:pPr>
+        <w:rPr>
+          <w:rFonts w:ascii="Times New Roman" w:hAnsi="Times New Roman"/>
+          <w:sz w:val="26"/>
+          <w:szCs w:val="26"/>
+          <w:lang w:val="vi-VN"/>
+        </w:rPr>
+      </w:pPr>
+    </w:p>
+    <w:p>
+      <w:pPr>
+        <w:pStyle w:val="ListParagraph"/>
+        <w:numPr>
+          <w:ilvl w:val="0"/>
+          <w:numId w:val="1"/>
+        </w:numPr>
+        <w:rPr>
+          <w:rFonts w:ascii="Times New Roman" w:hAnsi="Times New Roman"/>
+          <w:sz w:val="26"/>
+          <w:szCs w:val="26"/>
+          <w:lang w:val="vi-VN"/>
+        </w:rPr>
+      </w:pPr>
+      <w:r>
+        <w:rPr>
+          <w:rFonts w:ascii="Times New Roman" w:hAnsi="Times New Roman"/>
+          <w:b/>
+          <w:sz w:val="26"/>
+          <w:szCs w:val="26"/>
+          <w:u w:val="single"/>
+          <w:lang w:val="vi-VN"/>
+        </w:rPr>
+        <w:lastRenderedPageBreak/>
         <w:t>Ngày 1</w:t>
       </w:r>
       <w:r>
@@ -4847,7 +4981,7 @@
           <w:szCs w:val="26"/>
           <w:u w:val="single"/>
         </w:rPr>
-        <w:t>1</w:t>
+        <w:t>2</w:t>
       </w:r>
       <w:r>
         <w:rPr>
@@ -4867,7 +5001,16 @@
           <w:szCs w:val="26"/>
           <w:lang w:val="vi-VN"/>
         </w:rPr>
-        <w:t>: Mù Cang Chải – TP. Điện Biên Phủ (265 km)</w:t>
+        <w:t>: TP. Điện Biên Phủ</w:t>
+      </w:r>
+      <w:r>
+        <w:rPr>
+          <w:rFonts w:ascii="Times New Roman" w:hAnsi="Times New Roman"/>
+          <w:sz w:val="26"/>
+          <w:szCs w:val="26"/>
+          <w:lang w:val="vi-VN"/>
+        </w:rPr>
+        <w:t xml:space="preserve"> - A Pa Chải (251Km)</w:t>
       </w:r>
     </w:p>
     <w:p>
@@ -4887,7 +5030,6 @@
           <w:szCs w:val="26"/>
           <w:lang w:val="vi-VN"/>
         </w:rPr>
-        <w:lastRenderedPageBreak/>
         <w:t>Tham quan đèo Pha Đin.</w:t>
       </w:r>
     </w:p>
@@ -4934,7 +5076,7 @@
           <w:u w:val="single"/>
           <w:lang w:val="vi-VN"/>
         </w:rPr>
-        <w:t>Ngày 12</w:t>
+        <w:t>Ngày 13</w:t>
       </w:r>
       <w:r>
         <w:rPr>
@@ -4959,12 +5101,9 @@
     </w:p>
     <w:p>
       <w:pPr>
-        <w:numPr>
-          <w:ilvl w:val="0"/>
-          <w:numId w:val="1"/>
-        </w:numPr>
         <w:shd w:val="clear" w:color="auto" w:fill="F5F5F5"/>
         <w:spacing w:before="100" w:beforeAutospacing="1" w:after="100" w:afterAutospacing="1" w:line="240" w:lineRule="auto"/>
+        <w:ind w:left="720"/>
         <w:jc w:val="both"/>
         <w:rPr>
           <w:rFonts w:ascii="Arial" w:eastAsia="Times New Roman" w:hAnsi="Arial" w:cs="Arial"/>
@@ -4985,12 +5124,9 @@
     </w:p>
     <w:p>
       <w:pPr>
-        <w:numPr>
-          <w:ilvl w:val="0"/>
-          <w:numId w:val="1"/>
-        </w:numPr>
         <w:shd w:val="clear" w:color="auto" w:fill="F5F5F5"/>
         <w:spacing w:before="100" w:beforeAutospacing="1" w:after="100" w:afterAutospacing="1" w:line="240" w:lineRule="auto"/>
+        <w:ind w:left="720"/>
         <w:jc w:val="both"/>
         <w:rPr>
           <w:rFonts w:ascii="Arial" w:eastAsia="Times New Roman" w:hAnsi="Arial" w:cs="Arial"/>
@@ -5011,12 +5147,9 @@
     </w:p>
     <w:p>
       <w:pPr>
-        <w:numPr>
-          <w:ilvl w:val="0"/>
-          <w:numId w:val="1"/>
-        </w:numPr>
         <w:shd w:val="clear" w:color="auto" w:fill="F5F5F5"/>
         <w:spacing w:before="100" w:beforeAutospacing="1" w:after="100" w:afterAutospacing="1" w:line="240" w:lineRule="auto"/>
+        <w:ind w:left="720"/>
         <w:jc w:val="both"/>
         <w:rPr>
           <w:rFonts w:ascii="Arial" w:eastAsia="Times New Roman" w:hAnsi="Arial" w:cs="Arial"/>
@@ -5156,7 +5289,18 @@
           <w:u w:val="single"/>
           <w:lang w:val="vi-VN"/>
         </w:rPr>
-        <w:t>Ngày 12 (9/4, thứ 7)</w:t>
+        <w:t>Ngày 14</w:t>
+      </w:r>
+      <w:r>
+        <w:rPr>
+          <w:rFonts w:ascii="Times New Roman" w:hAnsi="Times New Roman"/>
+          <w:b/>
+          <w:sz w:val="26"/>
+          <w:szCs w:val="26"/>
+          <w:u w:val="single"/>
+          <w:lang w:val="vi-VN"/>
+        </w:rPr>
+        <w:t xml:space="preserve"> (9/4, thứ 7)</w:t>
       </w:r>
       <w:r>
         <w:rPr>
@@ -5452,6 +5596,7 @@
           <w:sz w:val="21"/>
           <w:szCs w:val="21"/>
         </w:rPr>
+        <w:lastRenderedPageBreak/>
         <w:t>Khi lên tới Điện Biên thì vào Bộ chỉ huy BP Tỉnh để xin phép nhất là đi vào những dịp nhạy cảm như 30-4, 2-9… bạn nào có những mối quan hệ sẵn với bên BP rồi thì có thể bỏ qua bước này.</w:t>
       </w:r>
     </w:p>
@@ -5479,8 +5624,537 @@
           <w:sz w:val="21"/>
           <w:szCs w:val="21"/>
         </w:rPr>
+        <w:t>Liên hệ với Đồn 317 trước ngày lên để nhờ các anh chuẩn bị đồ ăn, nếu ngày bạn vào đến Mường Nhé muộn quá (sau 20h) thì chủ động mua thức ăn từ ngoài huyện mang vào và tự nấu, không nên phiền đến các chiến sĩ ở đồn.</w:t>
+      </w:r>
+    </w:p>
+    <w:p>
+      <w:pPr>
+        <w:ind w:firstLine="360"/>
+        <w:rPr>
+          <w:rFonts w:ascii="Times New Roman" w:hAnsi="Times New Roman"/>
+          <w:sz w:val="26"/>
+          <w:szCs w:val="26"/>
+          <w:lang w:val="vi-VN"/>
+        </w:rPr>
+      </w:pPr>
+    </w:p>
+    <w:p>
+      <w:pPr>
+        <w:pStyle w:val="ListParagraph"/>
+        <w:numPr>
+          <w:ilvl w:val="0"/>
+          <w:numId w:val="1"/>
+        </w:numPr>
+        <w:rPr>
+          <w:rFonts w:ascii="Times New Roman" w:hAnsi="Times New Roman"/>
+          <w:sz w:val="26"/>
+          <w:szCs w:val="26"/>
+          <w:lang w:val="vi-VN"/>
+        </w:rPr>
+      </w:pPr>
+      <w:r>
+        <w:rPr>
+          <w:rFonts w:ascii="Times New Roman" w:hAnsi="Times New Roman"/>
+          <w:b/>
+          <w:sz w:val="26"/>
+          <w:szCs w:val="26"/>
+          <w:u w:val="single"/>
+          <w:lang w:val="vi-VN"/>
+        </w:rPr>
+        <w:t>Ngày 15</w:t>
+      </w:r>
+      <w:r>
+        <w:rPr>
+          <w:rFonts w:ascii="Times New Roman" w:hAnsi="Times New Roman"/>
+          <w:b/>
+          <w:sz w:val="26"/>
+          <w:szCs w:val="26"/>
+          <w:u w:val="single"/>
+          <w:lang w:val="vi-VN"/>
+        </w:rPr>
+        <w:t xml:space="preserve"> (10/4, chủ nhật)</w:t>
+      </w:r>
+      <w:r>
+        <w:rPr>
+          <w:rFonts w:ascii="Times New Roman" w:hAnsi="Times New Roman"/>
+          <w:sz w:val="26"/>
+          <w:szCs w:val="26"/>
+          <w:lang w:val="vi-VN"/>
+        </w:rPr>
+        <w:t>: Mường Nhé – thị trấn Sìn Hồ (180 km)</w:t>
+      </w:r>
+    </w:p>
+    <w:p>
+      <w:pPr>
+        <w:ind w:firstLine="360"/>
+        <w:rPr>
+          <w:rFonts w:ascii="Times New Roman" w:hAnsi="Times New Roman"/>
+          <w:sz w:val="26"/>
+          <w:szCs w:val="26"/>
+        </w:rPr>
+      </w:pPr>
+      <w:r>
+        <w:rPr>
+          <w:rFonts w:ascii="Times New Roman" w:hAnsi="Times New Roman"/>
+          <w:sz w:val="26"/>
+          <w:szCs w:val="26"/>
+        </w:rPr>
+        <w:t>Mường nhé</w:t>
+      </w:r>
+    </w:p>
+    <w:p>
+      <w:pPr>
+        <w:ind w:firstLine="360"/>
+        <w:rPr>
+          <w:rFonts w:ascii="Times New Roman" w:hAnsi="Times New Roman"/>
+          <w:sz w:val="26"/>
+          <w:szCs w:val="26"/>
+        </w:rPr>
+      </w:pPr>
+      <w:r>
+        <w:rPr>
+          <w:rFonts w:ascii="Times New Roman" w:hAnsi="Times New Roman"/>
+          <w:sz w:val="26"/>
+          <w:szCs w:val="26"/>
+        </w:rPr>
+        <w:t>Mường Chà</w:t>
+      </w:r>
+    </w:p>
+    <w:p>
+      <w:pPr>
+        <w:ind w:firstLine="360"/>
+        <w:rPr>
+          <w:rFonts w:ascii="Times New Roman" w:hAnsi="Times New Roman"/>
+          <w:sz w:val="26"/>
+          <w:szCs w:val="26"/>
+          <w:lang w:val="vi-VN"/>
+        </w:rPr>
+      </w:pPr>
+      <w:r>
+        <w:rPr>
+          <w:rFonts w:ascii="Times New Roman" w:hAnsi="Times New Roman"/>
+          <w:sz w:val="26"/>
+          <w:szCs w:val="26"/>
+          <w:lang w:val="vi-VN"/>
+        </w:rPr>
+        <w:t>Xuất phát lúc 6g. Đến Sìn Hồ lúc 14g. Dựng lều. Có thể ở Homestay.</w:t>
+      </w:r>
+    </w:p>
+    <w:p>
+      <w:pPr>
+        <w:pStyle w:val="ListParagraph"/>
+        <w:numPr>
+          <w:ilvl w:val="0"/>
+          <w:numId w:val="1"/>
+        </w:numPr>
+        <w:rPr>
+          <w:rFonts w:ascii="Times New Roman" w:hAnsi="Times New Roman"/>
+          <w:sz w:val="26"/>
+          <w:szCs w:val="26"/>
+          <w:lang w:val="vi-VN"/>
+        </w:rPr>
+      </w:pPr>
+      <w:r>
+        <w:rPr>
+          <w:rFonts w:ascii="Times New Roman" w:hAnsi="Times New Roman"/>
+          <w:b/>
+          <w:sz w:val="26"/>
+          <w:szCs w:val="26"/>
+          <w:u w:val="single"/>
+          <w:lang w:val="vi-VN"/>
+        </w:rPr>
+        <w:t>Ngày 16</w:t>
+      </w:r>
+      <w:r>
+        <w:rPr>
+          <w:rFonts w:ascii="Times New Roman" w:hAnsi="Times New Roman"/>
+          <w:b/>
+          <w:sz w:val="26"/>
+          <w:szCs w:val="26"/>
+          <w:u w:val="single"/>
+          <w:lang w:val="vi-VN"/>
+        </w:rPr>
+        <w:t xml:space="preserve"> (11/4, thứ 2)</w:t>
+      </w:r>
+      <w:r>
+        <w:rPr>
+          <w:rFonts w:ascii="Times New Roman" w:hAnsi="Times New Roman"/>
+          <w:sz w:val="26"/>
+          <w:szCs w:val="26"/>
+          <w:lang w:val="vi-VN"/>
+        </w:rPr>
+        <w:t>: Thị trấn Sìn Hồ - Y Tý (185 km)</w:t>
+      </w:r>
+    </w:p>
+    <w:p>
+      <w:pPr>
+        <w:ind w:firstLine="360"/>
+        <w:rPr>
+          <w:rFonts w:ascii="Times New Roman" w:hAnsi="Times New Roman"/>
+          <w:sz w:val="26"/>
+          <w:szCs w:val="26"/>
+        </w:rPr>
+      </w:pPr>
+      <w:r>
+        <w:rPr>
+          <w:rFonts w:ascii="Times New Roman" w:hAnsi="Times New Roman"/>
+          <w:sz w:val="26"/>
+          <w:szCs w:val="26"/>
+        </w:rPr>
+        <w:t>Lai Châu</w:t>
+      </w:r>
+    </w:p>
+    <w:p>
+      <w:pPr>
+        <w:ind w:firstLine="360"/>
+        <w:rPr>
+          <w:rFonts w:ascii="Times New Roman" w:hAnsi="Times New Roman"/>
+          <w:sz w:val="26"/>
+          <w:szCs w:val="26"/>
+        </w:rPr>
+      </w:pPr>
+      <w:r>
+        <w:rPr>
+          <w:rFonts w:ascii="Times New Roman" w:hAnsi="Times New Roman"/>
+          <w:sz w:val="26"/>
+          <w:szCs w:val="26"/>
+        </w:rPr>
+        <w:t>Tam Đường</w:t>
+      </w:r>
+    </w:p>
+    <w:p>
+      <w:pPr>
+        <w:ind w:firstLine="360"/>
+        <w:rPr>
+          <w:rFonts w:ascii="Times New Roman" w:hAnsi="Times New Roman"/>
+          <w:sz w:val="26"/>
+          <w:szCs w:val="26"/>
+        </w:rPr>
+      </w:pPr>
+      <w:r>
+        <w:rPr>
+          <w:rFonts w:ascii="Times New Roman" w:hAnsi="Times New Roman"/>
+          <w:sz w:val="26"/>
+          <w:szCs w:val="26"/>
+        </w:rPr>
+        <w:t>Y Tý</w:t>
+      </w:r>
+    </w:p>
+    <w:p>
+      <w:pPr>
+        <w:ind w:firstLine="360"/>
+        <w:rPr>
+          <w:rFonts w:ascii="Times New Roman" w:hAnsi="Times New Roman"/>
+          <w:sz w:val="26"/>
+          <w:szCs w:val="26"/>
+          <w:lang w:val="vi-VN"/>
+        </w:rPr>
+      </w:pPr>
+      <w:r>
+        <w:rPr>
+          <w:rFonts w:ascii="Times New Roman" w:hAnsi="Times New Roman"/>
+          <w:sz w:val="26"/>
+          <w:szCs w:val="26"/>
+          <w:lang w:val="vi-VN"/>
+        </w:rPr>
+        <w:t xml:space="preserve">Tham quan động </w:t>
+      </w:r>
+      <w:r>
+        <w:rPr>
+          <w:rFonts w:ascii="Times New Roman" w:hAnsi="Times New Roman"/>
+          <w:sz w:val="26"/>
+          <w:szCs w:val="26"/>
+          <w:shd w:val="clear" w:color="auto" w:fill="FFFFFF"/>
+          <w:lang w:val="vi-VN"/>
+        </w:rPr>
+        <w:t xml:space="preserve">Pu Sam Cáp (cách TP. Lai Châu 6 km, TL128, trên đường từ Sìn Hồ về Lai Châu) </w:t>
+      </w:r>
+      <w:r>
+        <w:rPr>
+          <w:rFonts w:ascii="Times New Roman" w:hAnsi="Times New Roman"/>
+          <w:sz w:val="26"/>
+          <w:szCs w:val="26"/>
+          <w:lang w:val="vi-VN"/>
+        </w:rPr>
+        <w:t>đèo Ô Quy Hồ.</w:t>
+      </w:r>
+    </w:p>
+    <w:p>
+      <w:pPr>
+        <w:pStyle w:val="ListParagraph"/>
+        <w:numPr>
+          <w:ilvl w:val="0"/>
+          <w:numId w:val="1"/>
+        </w:numPr>
+        <w:rPr>
+          <w:rFonts w:ascii="Times New Roman" w:hAnsi="Times New Roman"/>
+          <w:sz w:val="26"/>
+          <w:szCs w:val="26"/>
+          <w:lang w:val="vi-VN"/>
+        </w:rPr>
+      </w:pPr>
+      <w:r>
+        <w:rPr>
+          <w:rFonts w:ascii="Times New Roman" w:hAnsi="Times New Roman"/>
+          <w:b/>
+          <w:sz w:val="26"/>
+          <w:szCs w:val="26"/>
+          <w:u w:val="single"/>
+          <w:lang w:val="vi-VN"/>
+        </w:rPr>
+        <w:t>N</w:t>
+      </w:r>
+      <w:r>
+        <w:rPr>
+          <w:rFonts w:ascii="Times New Roman" w:hAnsi="Times New Roman"/>
+          <w:b/>
+          <w:sz w:val="26"/>
+          <w:szCs w:val="26"/>
+          <w:u w:val="single"/>
+          <w:lang w:val="vi-VN"/>
+        </w:rPr>
+        <w:t>gày 17</w:t>
+      </w:r>
+      <w:r>
+        <w:rPr>
+          <w:rFonts w:ascii="Times New Roman" w:hAnsi="Times New Roman"/>
+          <w:b/>
+          <w:sz w:val="26"/>
+          <w:szCs w:val="26"/>
+          <w:u w:val="single"/>
+          <w:lang w:val="vi-VN"/>
+        </w:rPr>
+        <w:t xml:space="preserve"> (15/4, thứ 6)</w:t>
+      </w:r>
+      <w:r>
+        <w:rPr>
+          <w:rFonts w:ascii="Times New Roman" w:hAnsi="Times New Roman"/>
+          <w:sz w:val="26"/>
+          <w:szCs w:val="26"/>
+          <w:lang w:val="vi-VN"/>
+        </w:rPr>
+        <w:t xml:space="preserve">: </w:t>
+      </w:r>
+      <w:r>
+        <w:rPr>
+          <w:rFonts w:ascii="Times New Roman" w:hAnsi="Times New Roman"/>
+          <w:sz w:val="26"/>
+          <w:szCs w:val="26"/>
+        </w:rPr>
+        <w:t>Y tý-Sapa</w:t>
+      </w:r>
+    </w:p>
+    <w:p>
+      <w:pPr>
+        <w:ind w:firstLine="360"/>
+        <w:rPr>
+          <w:rFonts w:ascii="Times New Roman" w:hAnsi="Times New Roman"/>
+          <w:sz w:val="26"/>
+          <w:szCs w:val="26"/>
+          <w:lang w:val="vi-VN"/>
+        </w:rPr>
+      </w:pPr>
+      <w:r>
+        <w:rPr>
+          <w:rFonts w:ascii="Times New Roman" w:hAnsi="Times New Roman"/>
+          <w:sz w:val="26"/>
+          <w:szCs w:val="26"/>
+          <w:lang w:val="vi-VN"/>
+        </w:rPr>
+        <w:t>+ Tham quan Y Tý, Ngãi Thầu, Lũng Pô, A Lù. Các điểm check in: cộc mốc 92 Lũng Pô – nơi sông Hồng từ TQ vào VN; mốc 93 biên giới VN-TQ, mốc 87 - cầu Thiên Sinh (Lao Chải, cách Y Tý 10 km). Nghĩ đêm ở Y Tý. Dựng lều ở đồn biên phòng Y Tý.</w:t>
+      </w:r>
+    </w:p>
+    <w:p>
+      <w:pPr>
+        <w:pStyle w:val="ListParagraph"/>
+        <w:numPr>
+          <w:ilvl w:val="0"/>
+          <w:numId w:val="1"/>
+        </w:numPr>
+        <w:rPr>
+          <w:rFonts w:ascii="Times New Roman" w:hAnsi="Times New Roman"/>
+          <w:sz w:val="26"/>
+          <w:szCs w:val="26"/>
+          <w:lang w:val="vi-VN"/>
+        </w:rPr>
+      </w:pPr>
+      <w:r>
+        <w:rPr>
+          <w:rFonts w:ascii="Times New Roman" w:hAnsi="Times New Roman"/>
+          <w:b/>
+          <w:sz w:val="26"/>
+          <w:szCs w:val="26"/>
+          <w:u w:val="single"/>
+          <w:lang w:val="vi-VN"/>
+        </w:rPr>
+        <w:t>Ngày 18</w:t>
+      </w:r>
+      <w:r>
+        <w:rPr>
+          <w:rFonts w:ascii="Times New Roman" w:hAnsi="Times New Roman"/>
+          <w:b/>
+          <w:sz w:val="26"/>
+          <w:szCs w:val="26"/>
+          <w:u w:val="single"/>
+          <w:lang w:val="vi-VN"/>
+        </w:rPr>
+        <w:t xml:space="preserve"> (16/4, thứ 7)</w:t>
+      </w:r>
+      <w:r>
+        <w:rPr>
+          <w:rFonts w:ascii="Times New Roman" w:hAnsi="Times New Roman"/>
+          <w:sz w:val="26"/>
+          <w:szCs w:val="26"/>
+          <w:lang w:val="vi-VN"/>
+        </w:rPr>
+        <w:t>: Y Tý – Sapa (60 km)</w:t>
+      </w:r>
+    </w:p>
+    <w:p>
+      <w:pPr>
+        <w:ind w:firstLine="360"/>
+        <w:rPr>
+          <w:rFonts w:ascii="Times New Roman" w:hAnsi="Times New Roman"/>
+          <w:sz w:val="26"/>
+          <w:szCs w:val="26"/>
+          <w:lang w:val="vi-VN"/>
+        </w:rPr>
+      </w:pPr>
+      <w:r>
+        <w:rPr>
+          <w:rFonts w:ascii="Times New Roman" w:hAnsi="Times New Roman"/>
+          <w:sz w:val="26"/>
+          <w:szCs w:val="26"/>
+          <w:lang w:val="vi-VN"/>
+        </w:rPr>
+        <w:t>+ 6g: Dậy vệ sinh, ăn sáng, khởi hành về Sapa.</w:t>
+      </w:r>
+    </w:p>
+    <w:p>
+      <w:pPr>
+        <w:ind w:firstLine="360"/>
+        <w:rPr>
+          <w:rFonts w:ascii="Times New Roman" w:hAnsi="Times New Roman"/>
+          <w:sz w:val="26"/>
+          <w:szCs w:val="26"/>
+          <w:lang w:val="vi-VN"/>
+        </w:rPr>
+      </w:pPr>
+      <w:r>
+        <w:rPr>
+          <w:rFonts w:ascii="Times New Roman" w:hAnsi="Times New Roman"/>
+          <w:sz w:val="26"/>
+          <w:szCs w:val="26"/>
+          <w:lang w:val="vi-VN"/>
+        </w:rPr>
+        <w:t>+ 10g: Đến Sapa. Tham quan bản Tả Phìn (17 km từ Sapa), sau đó về tham quan Cát Cát (2 km từ thị trấn Sapa).</w:t>
+      </w:r>
+    </w:p>
+    <w:p>
+      <w:pPr>
+        <w:ind w:firstLine="360"/>
+        <w:rPr>
+          <w:rFonts w:ascii="Times New Roman" w:hAnsi="Times New Roman"/>
+          <w:sz w:val="26"/>
+          <w:szCs w:val="26"/>
+          <w:lang w:val="vi-VN"/>
+        </w:rPr>
+      </w:pPr>
+      <w:r>
+        <w:rPr>
+          <w:rFonts w:ascii="Times New Roman" w:hAnsi="Times New Roman"/>
+          <w:sz w:val="26"/>
+          <w:szCs w:val="26"/>
+          <w:lang w:val="vi-VN"/>
+        </w:rPr>
+        <w:t>+ 18g: Ăn tối, dạo Sapa về đêm, café.</w:t>
+      </w:r>
+    </w:p>
+    <w:p>
+      <w:pPr>
+        <w:pStyle w:val="ListParagraph"/>
+        <w:numPr>
+          <w:ilvl w:val="0"/>
+          <w:numId w:val="1"/>
+        </w:numPr>
+        <w:rPr>
+          <w:rFonts w:ascii="Times New Roman" w:hAnsi="Times New Roman"/>
+          <w:sz w:val="26"/>
+          <w:szCs w:val="26"/>
+          <w:lang w:val="vi-VN"/>
+        </w:rPr>
+      </w:pPr>
+      <w:r>
+        <w:rPr>
+          <w:rFonts w:ascii="Times New Roman" w:hAnsi="Times New Roman"/>
+          <w:b/>
+          <w:sz w:val="26"/>
+          <w:szCs w:val="26"/>
+          <w:u w:val="single"/>
+          <w:lang w:val="vi-VN"/>
+        </w:rPr>
+        <w:t xml:space="preserve">Ngày 19 </w:t>
+      </w:r>
+      <w:r>
+        <w:rPr>
+          <w:rFonts w:ascii="Times New Roman" w:hAnsi="Times New Roman"/>
+          <w:b/>
+          <w:sz w:val="26"/>
+          <w:szCs w:val="26"/>
+          <w:u w:val="single"/>
+          <w:lang w:val="vi-VN"/>
+        </w:rPr>
+        <w:t>(17/4, chủ nhật)</w:t>
+      </w:r>
+      <w:r>
+        <w:rPr>
+          <w:rFonts w:ascii="Times New Roman" w:hAnsi="Times New Roman"/>
+          <w:sz w:val="26"/>
+          <w:szCs w:val="26"/>
+          <w:lang w:val="vi-VN"/>
+        </w:rPr>
+        <w:t xml:space="preserve">: Sapa – Bắc Hà – Xín Mần – Hoàng Su Phì – TP. Hà Giang (270 km). </w:t>
+      </w:r>
+    </w:p>
+    <w:p>
+      <w:pPr>
+        <w:ind w:firstLine="360"/>
+        <w:rPr>
+          <w:rFonts w:ascii="Times New Roman" w:hAnsi="Times New Roman"/>
+          <w:sz w:val="26"/>
+          <w:szCs w:val="26"/>
+          <w:lang w:val="vi-VN"/>
+        </w:rPr>
+      </w:pPr>
+      <w:r>
+        <w:rPr>
+          <w:rFonts w:ascii="Times New Roman" w:hAnsi="Times New Roman"/>
+          <w:sz w:val="26"/>
+          <w:szCs w:val="26"/>
+          <w:lang w:val="vi-VN"/>
+        </w:rPr>
+        <w:t>+ 4g: Dậy vệ sinh, khởi hành đi Bắc Hà (100 km).</w:t>
+      </w:r>
+    </w:p>
+    <w:p>
+      <w:pPr>
+        <w:ind w:firstLine="360"/>
+        <w:rPr>
+          <w:rFonts w:ascii="Times New Roman" w:hAnsi="Times New Roman"/>
+          <w:sz w:val="26"/>
+          <w:szCs w:val="26"/>
+          <w:lang w:val="vi-VN"/>
+        </w:rPr>
+      </w:pPr>
+      <w:r>
+        <w:rPr>
+          <w:rFonts w:ascii="Times New Roman" w:hAnsi="Times New Roman"/>
+          <w:sz w:val="26"/>
+          <w:szCs w:val="26"/>
+          <w:lang w:val="vi-VN"/>
+        </w:rPr>
         <w:lastRenderedPageBreak/>
-        <w:t>Liên hệ với Đồn 317 trước ngày lên để nhờ các anh chuẩn bị đồ ăn, nếu ngày bạn vào đến Mường Nhé muộn quá (sau 20h) thì chủ động mua thức ăn từ ngoài huyện mang vào và tự nấu, không nên phiền đến các chiến sĩ ở đồn.</w:t>
+        <w:t>+ 8g: Đến Bắc Hà. Tham quan chợ phiên Bắc Hà.</w:t>
       </w:r>
     </w:p>
     <w:p>
@@ -5493,8 +6167,239 @@
           <w:lang w:val="vi-VN"/>
         </w:rPr>
       </w:pPr>
+      <w:r>
+        <w:rPr>
+          <w:rFonts w:ascii="Times New Roman" w:hAnsi="Times New Roman"/>
+          <w:sz w:val="26"/>
+          <w:szCs w:val="26"/>
+          <w:lang w:val="vi-VN"/>
+        </w:rPr>
+        <w:t>+ Tham quan và nghĩ đêm ở Hoàng Su Phì.</w:t>
+      </w:r>
+    </w:p>
+    <w:p>
+      <w:pPr>
+        <w:pStyle w:val="ListParagraph"/>
+        <w:numPr>
+          <w:ilvl w:val="0"/>
+          <w:numId w:val="1"/>
+        </w:numPr>
+        <w:rPr>
+          <w:rFonts w:ascii="Times New Roman" w:hAnsi="Times New Roman"/>
+          <w:sz w:val="26"/>
+          <w:szCs w:val="26"/>
+          <w:lang w:val="vi-VN"/>
+        </w:rPr>
+      </w:pPr>
+      <w:r>
+        <w:rPr>
+          <w:rFonts w:ascii="Times New Roman" w:hAnsi="Times New Roman"/>
+          <w:b/>
+          <w:sz w:val="26"/>
+          <w:szCs w:val="26"/>
+          <w:u w:val="single"/>
+          <w:lang w:val="vi-VN"/>
+        </w:rPr>
+        <w:t>Ngày 20</w:t>
+      </w:r>
+      <w:r>
+        <w:rPr>
+          <w:rFonts w:ascii="Times New Roman" w:hAnsi="Times New Roman"/>
+          <w:b/>
+          <w:sz w:val="26"/>
+          <w:szCs w:val="26"/>
+          <w:u w:val="single"/>
+          <w:lang w:val="vi-VN"/>
+        </w:rPr>
+        <w:t xml:space="preserve"> (18/4, thứ 2)</w:t>
+      </w:r>
+      <w:r>
+        <w:rPr>
+          <w:rFonts w:ascii="Times New Roman" w:hAnsi="Times New Roman"/>
+          <w:sz w:val="26"/>
+          <w:szCs w:val="26"/>
+          <w:lang w:val="vi-VN"/>
+        </w:rPr>
+        <w:t>: TP. Hà Giang – Cột Cờ Lũng Cú – Đồng Văn (200 km)</w:t>
+      </w:r>
+    </w:p>
+    <w:p>
+      <w:pPr>
+        <w:ind w:firstLine="360"/>
+        <w:rPr>
+          <w:rFonts w:ascii="Times New Roman" w:hAnsi="Times New Roman"/>
+          <w:sz w:val="26"/>
+          <w:szCs w:val="26"/>
+          <w:lang w:val="vi-VN"/>
+        </w:rPr>
+      </w:pPr>
+      <w:r>
+        <w:rPr>
+          <w:rFonts w:ascii="Times New Roman" w:hAnsi="Times New Roman"/>
+          <w:sz w:val="26"/>
+          <w:szCs w:val="26"/>
+          <w:lang w:val="vi-VN"/>
+        </w:rPr>
+        <w:t>Tham quan cổng trời Quản Bạ, núi đôi Cô Tiên, rừng thông Yên Minh, Phó Bảng, Dinh Vua Mèo, Cột Cờ Lũng Cú.</w:t>
+      </w:r>
+    </w:p>
+    <w:p>
+      <w:pPr>
+        <w:ind w:firstLine="360"/>
+        <w:rPr>
+          <w:rFonts w:ascii="Times New Roman" w:hAnsi="Times New Roman"/>
+          <w:sz w:val="26"/>
+          <w:szCs w:val="26"/>
+          <w:lang w:val="vi-VN"/>
+        </w:rPr>
+      </w:pPr>
+      <w:r>
+        <w:rPr>
+          <w:rFonts w:ascii="Times New Roman" w:hAnsi="Times New Roman"/>
+          <w:sz w:val="26"/>
+          <w:szCs w:val="26"/>
+          <w:lang w:val="vi-VN"/>
+        </w:rPr>
+        <w:t>Xuất phát lúc 4g. Đến Đồng Văn lúc 17g. Thuê nhà nghĩ.</w:t>
+      </w:r>
+    </w:p>
+    <w:p>
+      <w:pPr>
+        <w:ind w:firstLine="360"/>
+        <w:rPr>
+          <w:rFonts w:ascii="Times New Roman" w:hAnsi="Times New Roman"/>
+          <w:sz w:val="26"/>
+          <w:szCs w:val="26"/>
+          <w:lang w:val="vi-VN"/>
+        </w:rPr>
+      </w:pPr>
+      <w:r>
+        <w:rPr>
+          <w:rFonts w:ascii="Times New Roman" w:hAnsi="Times New Roman"/>
+          <w:sz w:val="26"/>
+          <w:szCs w:val="26"/>
+          <w:lang w:val="vi-VN"/>
+        </w:rPr>
+        <w:t>Triệu Việt homestay – ngay phố cổ Đồng Văn. 0973.932.568</w:t>
+      </w:r>
+    </w:p>
+    <w:p>
+      <w:pPr>
+        <w:ind w:firstLine="360"/>
+        <w:rPr>
+          <w:rFonts w:ascii="Times New Roman" w:hAnsi="Times New Roman"/>
+          <w:sz w:val="26"/>
+          <w:szCs w:val="26"/>
+          <w:lang w:val="vi-VN"/>
+        </w:rPr>
+      </w:pPr>
+      <w:r>
+        <w:rPr>
+          <w:rFonts w:ascii="Times New Roman" w:hAnsi="Times New Roman"/>
+          <w:sz w:val="26"/>
+          <w:szCs w:val="26"/>
+          <w:lang w:val="vi-VN"/>
+        </w:rPr>
+        <w:t>Homestay nhà cổ Đồng Văn. 0168.812.0866</w:t>
+      </w:r>
+    </w:p>
+    <w:p>
+      <w:pPr>
+        <w:pStyle w:val="ListParagraph"/>
+        <w:numPr>
+          <w:ilvl w:val="0"/>
+          <w:numId w:val="1"/>
+        </w:numPr>
+        <w:rPr>
+          <w:rFonts w:ascii="Times New Roman" w:hAnsi="Times New Roman"/>
+          <w:sz w:val="26"/>
+          <w:szCs w:val="26"/>
+          <w:lang w:val="vi-VN"/>
+        </w:rPr>
+      </w:pPr>
+      <w:r>
+        <w:rPr>
+          <w:rFonts w:ascii="Times New Roman" w:hAnsi="Times New Roman"/>
+          <w:b/>
+          <w:sz w:val="26"/>
+          <w:szCs w:val="26"/>
+          <w:u w:val="single"/>
+          <w:lang w:val="vi-VN"/>
+        </w:rPr>
+        <w:t>Ngày 2</w:t>
+      </w:r>
+      <w:r>
+        <w:rPr>
+          <w:rFonts w:ascii="Times New Roman" w:hAnsi="Times New Roman"/>
+          <w:b/>
+          <w:sz w:val="26"/>
+          <w:szCs w:val="26"/>
+          <w:u w:val="single"/>
+        </w:rPr>
+        <w:t>1</w:t>
+      </w:r>
       <w:bookmarkStart w:id="0" w:name="_GoBack"/>
       <w:bookmarkEnd w:id="0"/>
+      <w:r>
+        <w:rPr>
+          <w:rFonts w:ascii="Times New Roman" w:hAnsi="Times New Roman"/>
+          <w:b/>
+          <w:sz w:val="26"/>
+          <w:szCs w:val="26"/>
+          <w:u w:val="single"/>
+          <w:lang w:val="vi-VN"/>
+        </w:rPr>
+        <w:t xml:space="preserve"> (19/4, thứ 3)</w:t>
+      </w:r>
+      <w:r>
+        <w:rPr>
+          <w:rFonts w:ascii="Times New Roman" w:hAnsi="Times New Roman"/>
+          <w:sz w:val="26"/>
+          <w:szCs w:val="26"/>
+          <w:lang w:val="vi-VN"/>
+        </w:rPr>
+        <w:t>: Đồng Văn – TP. Cao Bằng (220 km).</w:t>
+      </w:r>
+    </w:p>
+    <w:p>
+      <w:pPr>
+        <w:ind w:firstLine="360"/>
+        <w:rPr>
+          <w:rFonts w:ascii="Times New Roman" w:hAnsi="Times New Roman"/>
+          <w:sz w:val="26"/>
+          <w:szCs w:val="26"/>
+          <w:lang w:val="vi-VN"/>
+        </w:rPr>
+      </w:pPr>
+      <w:r>
+        <w:rPr>
+          <w:rFonts w:ascii="Times New Roman" w:hAnsi="Times New Roman"/>
+          <w:sz w:val="26"/>
+          <w:szCs w:val="26"/>
+          <w:lang w:val="vi-VN"/>
+        </w:rPr>
+        <w:t>Tham quan phố cổ Đồng Văn, Mèo Vạc, Đèo Mã Pì Lèng</w:t>
+      </w:r>
+    </w:p>
+    <w:p>
+      <w:pPr>
+        <w:ind w:firstLine="360"/>
+        <w:rPr>
+          <w:rFonts w:ascii="Times New Roman" w:hAnsi="Times New Roman"/>
+          <w:sz w:val="26"/>
+          <w:szCs w:val="26"/>
+          <w:lang w:val="vi-VN"/>
+        </w:rPr>
+      </w:pPr>
+      <w:r>
+        <w:rPr>
+          <w:rFonts w:ascii="Times New Roman" w:hAnsi="Times New Roman"/>
+          <w:sz w:val="26"/>
+          <w:szCs w:val="26"/>
+          <w:lang w:val="vi-VN"/>
+        </w:rPr>
+        <w:t>Xuất phát lúc 6g. Đến TP. Cao Bằng lúc 17g. Thuê nhà nghĩ.</w:t>
+      </w:r>
     </w:p>
     <w:p>
       <w:pPr>
@@ -5519,16 +6424,16 @@
           <w:u w:val="single"/>
           <w:lang w:val="vi-VN"/>
         </w:rPr>
-        <w:t>Ngày 13 (10/4, chủ nhật)</w:t>
-      </w:r>
-      <w:r>
-        <w:rPr>
-          <w:rFonts w:ascii="Times New Roman" w:hAnsi="Times New Roman"/>
-          <w:sz w:val="26"/>
-          <w:szCs w:val="26"/>
-          <w:lang w:val="vi-VN"/>
-        </w:rPr>
-        <w:t>: Mường Nhé – thị trấn Sìn Hồ (180 km)</w:t>
+        <w:t>Ngày 23 (20/4, thứ 4)</w:t>
+      </w:r>
+      <w:r>
+        <w:rPr>
+          <w:rFonts w:ascii="Times New Roman" w:hAnsi="Times New Roman"/>
+          <w:sz w:val="26"/>
+          <w:szCs w:val="26"/>
+          <w:lang w:val="vi-VN"/>
+        </w:rPr>
+        <w:t>: TP. Cao Bằng – Pác Pó – Thác Bản Giốc.</w:t>
       </w:r>
     </w:p>
     <w:p>
@@ -5548,7 +6453,27 @@
           <w:szCs w:val="26"/>
           <w:lang w:val="vi-VN"/>
         </w:rPr>
-        <w:t>Xuất phát lúc 6g. Đến Sìn Hồ lúc 14g. Dựng lều. Có thể ở Homestay.</w:t>
+        <w:t>+ 5g: Xuất phát đi Pác Pó, suối Lê Nin, núi Các Mác. 50 km.</w:t>
+      </w:r>
+    </w:p>
+    <w:p>
+      <w:pPr>
+        <w:ind w:firstLine="360"/>
+        <w:rPr>
+          <w:rFonts w:ascii="Times New Roman" w:hAnsi="Times New Roman"/>
+          <w:sz w:val="26"/>
+          <w:szCs w:val="26"/>
+          <w:lang w:val="vi-VN"/>
+        </w:rPr>
+      </w:pPr>
+      <w:r>
+        <w:rPr>
+          <w:rFonts w:ascii="Times New Roman" w:hAnsi="Times New Roman"/>
+          <w:sz w:val="26"/>
+          <w:szCs w:val="26"/>
+          <w:lang w:val="vi-VN"/>
+        </w:rPr>
+        <w:t>+ 10g: Khởi hành đi Thác Bản Giốc. 110 km. Tham quan Thác Bản Giốc, Thiền Viện Trúc Lâm Bản Giốc. Dựng lều ở Bản Giốc.</w:t>
       </w:r>
     </w:p>
     <w:p>
@@ -5574,16 +6499,16 @@
           <w:u w:val="single"/>
           <w:lang w:val="vi-VN"/>
         </w:rPr>
-        <w:t>Ngày 14 (11/4, thứ 2)</w:t>
-      </w:r>
-      <w:r>
-        <w:rPr>
-          <w:rFonts w:ascii="Times New Roman" w:hAnsi="Times New Roman"/>
-          <w:sz w:val="26"/>
-          <w:szCs w:val="26"/>
-          <w:lang w:val="vi-VN"/>
-        </w:rPr>
-        <w:t>: Thị trấn Sìn Hồ - Y Tý (185 km)</w:t>
+        <w:t>Ngày 24 (21/4, thứ 5)</w:t>
+      </w:r>
+      <w:r>
+        <w:rPr>
+          <w:rFonts w:ascii="Times New Roman" w:hAnsi="Times New Roman"/>
+          <w:sz w:val="26"/>
+          <w:szCs w:val="26"/>
+          <w:lang w:val="vi-VN"/>
+        </w:rPr>
+        <w:t>: Bản Giốc – TP. Hạ Long (350 km).</w:t>
       </w:r>
     </w:p>
     <w:p>
@@ -5603,26 +6528,42 @@
           <w:szCs w:val="26"/>
           <w:lang w:val="vi-VN"/>
         </w:rPr>
-        <w:t xml:space="preserve">Tham quan động </w:t>
-      </w:r>
-      <w:r>
-        <w:rPr>
-          <w:rFonts w:ascii="Times New Roman" w:hAnsi="Times New Roman"/>
-          <w:sz w:val="26"/>
-          <w:szCs w:val="26"/>
-          <w:shd w:val="clear" w:color="auto" w:fill="FFFFFF"/>
-          <w:lang w:val="vi-VN"/>
-        </w:rPr>
-        <w:t xml:space="preserve">Pu Sam Cáp (cách TP. Lai Châu 6 km, TL128, trên đường từ Sìn Hồ về Lai Châu) </w:t>
-      </w:r>
-      <w:r>
-        <w:rPr>
-          <w:rFonts w:ascii="Times New Roman" w:hAnsi="Times New Roman"/>
-          <w:sz w:val="26"/>
-          <w:szCs w:val="26"/>
-          <w:lang w:val="vi-VN"/>
-        </w:rPr>
-        <w:t>đèo Ô Quy Hồ.</w:t>
+        <w:t>Xuất phát lúc 4g. Đến Hạ Long lúc 17g. Tham quan Đồng Đăng, chợ Kỳ Lừa, cửa khẩu Hữu Nghị. Thuê nhà nghĩ phòng Dorm ở Hạ Long.</w:t>
+      </w:r>
+    </w:p>
+    <w:p>
+      <w:pPr>
+        <w:pStyle w:val="ListParagraph"/>
+        <w:numPr>
+          <w:ilvl w:val="0"/>
+          <w:numId w:val="1"/>
+        </w:numPr>
+        <w:rPr>
+          <w:rFonts w:ascii="Times New Roman" w:hAnsi="Times New Roman"/>
+          <w:sz w:val="26"/>
+          <w:szCs w:val="26"/>
+          <w:lang w:val="vi-VN"/>
+        </w:rPr>
+      </w:pPr>
+      <w:r>
+        <w:rPr>
+          <w:rFonts w:ascii="Times New Roman" w:hAnsi="Times New Roman"/>
+          <w:b/>
+          <w:sz w:val="26"/>
+          <w:szCs w:val="26"/>
+          <w:u w:val="single"/>
+          <w:lang w:val="vi-VN"/>
+        </w:rPr>
+        <w:t>Ngày 25 (22/4, thứ 6)</w:t>
+      </w:r>
+      <w:r>
+        <w:rPr>
+          <w:rFonts w:ascii="Times New Roman" w:hAnsi="Times New Roman"/>
+          <w:sz w:val="26"/>
+          <w:szCs w:val="26"/>
+          <w:lang w:val="vi-VN"/>
+        </w:rPr>
+        <w:t xml:space="preserve">: Tham quan Hạ Long. </w:t>
       </w:r>
     </w:p>
     <w:p>
@@ -5642,7 +6583,27 @@
           <w:szCs w:val="26"/>
           <w:lang w:val="vi-VN"/>
         </w:rPr>
-        <w:t>Đến sớm chuẩn bị đồ đạc, liên lạc với Porter, ăn uống, ngủ nghĩ sớm ở Mường Hum, lấy sức leo Bạch Mộc Lương Tử.</w:t>
+        <w:t xml:space="preserve">+ 8g: Tham quan Hạ Long. </w:t>
+      </w:r>
+    </w:p>
+    <w:p>
+      <w:pPr>
+        <w:ind w:firstLine="360"/>
+        <w:rPr>
+          <w:rFonts w:ascii="Times New Roman" w:hAnsi="Times New Roman"/>
+          <w:sz w:val="26"/>
+          <w:szCs w:val="26"/>
+          <w:lang w:val="vi-VN"/>
+        </w:rPr>
+      </w:pPr>
+      <w:r>
+        <w:rPr>
+          <w:rFonts w:ascii="Times New Roman" w:hAnsi="Times New Roman"/>
+          <w:sz w:val="26"/>
+          <w:szCs w:val="26"/>
+          <w:lang w:val="vi-VN"/>
+        </w:rPr>
+        <w:t>+ 15g: Khởi hành đi Yên Tử (40 km). Leo Yên Tử, dựng lều ngủ trên núi.</w:t>
       </w:r>
     </w:p>
     <w:p>
@@ -5668,16 +6629,16 @@
           <w:u w:val="single"/>
           <w:lang w:val="vi-VN"/>
         </w:rPr>
-        <w:t>Ngày 15 (12/4, thứ 3)</w:t>
-      </w:r>
-      <w:r>
-        <w:rPr>
-          <w:rFonts w:ascii="Times New Roman" w:hAnsi="Times New Roman"/>
-          <w:sz w:val="26"/>
-          <w:szCs w:val="26"/>
-          <w:lang w:val="vi-VN"/>
-        </w:rPr>
-        <w:t>: Leo Bạch Mộc Lương Tử</w:t>
+        <w:t>Ngày 26 (23/4, thứ 7)</w:t>
+      </w:r>
+      <w:r>
+        <w:rPr>
+          <w:rFonts w:ascii="Times New Roman" w:hAnsi="Times New Roman"/>
+          <w:sz w:val="26"/>
+          <w:szCs w:val="26"/>
+          <w:lang w:val="vi-VN"/>
+        </w:rPr>
+        <w:t>: Yên Tử - Hà Nội (115 km)</w:t>
       </w:r>
     </w:p>
     <w:p>
@@ -5697,42 +6658,7 @@
           <w:szCs w:val="26"/>
           <w:lang w:val="vi-VN"/>
         </w:rPr>
-        <w:t>Leo Bạch Mộc, nghĩ đêm lán 2.100m.</w:t>
-      </w:r>
-    </w:p>
-    <w:p>
-      <w:pPr>
-        <w:pStyle w:val="ListParagraph"/>
-        <w:numPr>
-          <w:ilvl w:val="0"/>
-          <w:numId w:val="1"/>
-        </w:numPr>
-        <w:rPr>
-          <w:rFonts w:ascii="Times New Roman" w:hAnsi="Times New Roman"/>
-          <w:sz w:val="26"/>
-          <w:szCs w:val="26"/>
-          <w:lang w:val="vi-VN"/>
-        </w:rPr>
-      </w:pPr>
-      <w:r>
-        <w:rPr>
-          <w:rFonts w:ascii="Times New Roman" w:hAnsi="Times New Roman"/>
-          <w:b/>
-          <w:sz w:val="26"/>
-          <w:szCs w:val="26"/>
-          <w:u w:val="single"/>
-          <w:lang w:val="vi-VN"/>
-        </w:rPr>
-        <w:t>Ngày 16 (13/4, thứ 4)</w:t>
-      </w:r>
-      <w:r>
-        <w:rPr>
-          <w:rFonts w:ascii="Times New Roman" w:hAnsi="Times New Roman"/>
-          <w:sz w:val="26"/>
-          <w:szCs w:val="26"/>
-          <w:lang w:val="vi-VN"/>
-        </w:rPr>
-        <w:t>: Leo Bạch Mộc Lương Tử</w:t>
+        <w:t>+ 6g: Tham quan Yên Tử.</w:t>
       </w:r>
     </w:p>
     <w:p>
@@ -5752,42 +6678,7 @@
           <w:szCs w:val="26"/>
           <w:lang w:val="vi-VN"/>
         </w:rPr>
-        <w:t>Từ lán 2.100m lên đỉnh Bạch Mộc 3.046m, sau đó quay xuống check đỉnh núi Muối 2.800m, về lán 2.100 nghĩ đêm.</w:t>
-      </w:r>
-    </w:p>
-    <w:p>
-      <w:pPr>
-        <w:pStyle w:val="ListParagraph"/>
-        <w:numPr>
-          <w:ilvl w:val="0"/>
-          <w:numId w:val="1"/>
-        </w:numPr>
-        <w:rPr>
-          <w:rFonts w:ascii="Times New Roman" w:hAnsi="Times New Roman"/>
-          <w:sz w:val="26"/>
-          <w:szCs w:val="26"/>
-          <w:lang w:val="vi-VN"/>
-        </w:rPr>
-      </w:pPr>
-      <w:r>
-        <w:rPr>
-          <w:rFonts w:ascii="Times New Roman" w:hAnsi="Times New Roman"/>
-          <w:b/>
-          <w:sz w:val="26"/>
-          <w:szCs w:val="26"/>
-          <w:u w:val="single"/>
-          <w:lang w:val="vi-VN"/>
-        </w:rPr>
-        <w:t>Ngày 17 (14/4, thứ 5)</w:t>
-      </w:r>
-      <w:r>
-        <w:rPr>
-          <w:rFonts w:ascii="Times New Roman" w:hAnsi="Times New Roman"/>
-          <w:sz w:val="26"/>
-          <w:szCs w:val="26"/>
-          <w:lang w:val="vi-VN"/>
-        </w:rPr>
-        <w:t xml:space="preserve">: Bạch Mộc Lương Tử </w:t>
+        <w:t>+ 15g: Về Hà Nội.</w:t>
       </w:r>
     </w:p>
     <w:p>
@@ -5807,42 +6698,7 @@
           <w:szCs w:val="26"/>
           <w:lang w:val="vi-VN"/>
         </w:rPr>
-        <w:t>Từ lán 2.100m xuống Mường Hum, nghĩ đêm ở homestay Mường Hum.</w:t>
-      </w:r>
-    </w:p>
-    <w:p>
-      <w:pPr>
-        <w:pStyle w:val="ListParagraph"/>
-        <w:numPr>
-          <w:ilvl w:val="0"/>
-          <w:numId w:val="1"/>
-        </w:numPr>
-        <w:rPr>
-          <w:rFonts w:ascii="Times New Roman" w:hAnsi="Times New Roman"/>
-          <w:sz w:val="26"/>
-          <w:szCs w:val="26"/>
-          <w:lang w:val="vi-VN"/>
-        </w:rPr>
-      </w:pPr>
-      <w:r>
-        <w:rPr>
-          <w:rFonts w:ascii="Times New Roman" w:hAnsi="Times New Roman"/>
-          <w:b/>
-          <w:sz w:val="26"/>
-          <w:szCs w:val="26"/>
-          <w:u w:val="single"/>
-          <w:lang w:val="vi-VN"/>
-        </w:rPr>
-        <w:t>Ngày 18 (15/4, thứ 6)</w:t>
-      </w:r>
-      <w:r>
-        <w:rPr>
-          <w:rFonts w:ascii="Times New Roman" w:hAnsi="Times New Roman"/>
-          <w:sz w:val="26"/>
-          <w:szCs w:val="26"/>
-          <w:lang w:val="vi-VN"/>
-        </w:rPr>
-        <w:t>: Mường Hum – Y Tý.</w:t>
+        <w:t>+ 18g: Đến Hà Nội, ở nhà nghĩ.</w:t>
       </w:r>
     </w:p>
     <w:p>
@@ -5862,708 +6718,7 @@
           <w:szCs w:val="26"/>
           <w:lang w:val="vi-VN"/>
         </w:rPr>
-        <w:t>+ Tham quan Y Tý, Ngãi Thầu, Lũng Pô, A Lù. Các điểm check in: cộc mốc 92 Lũng Pô – nơi sông Hồng từ TQ vào VN; mốc 93 biên giới VN-TQ, mốc 87 - cầu Thiên Sinh (Lao Chải, cách Y Tý 10 km). Nghĩ đêm ở Y Tý. Dựng lều ở đồn biên phòng Y Tý.</w:t>
-      </w:r>
-    </w:p>
-    <w:p>
-      <w:pPr>
-        <w:pStyle w:val="ListParagraph"/>
-        <w:numPr>
-          <w:ilvl w:val="0"/>
-          <w:numId w:val="1"/>
-        </w:numPr>
-        <w:rPr>
-          <w:rFonts w:ascii="Times New Roman" w:hAnsi="Times New Roman"/>
-          <w:sz w:val="26"/>
-          <w:szCs w:val="26"/>
-          <w:lang w:val="vi-VN"/>
-        </w:rPr>
-      </w:pPr>
-      <w:r>
-        <w:rPr>
-          <w:rFonts w:ascii="Times New Roman" w:hAnsi="Times New Roman"/>
-          <w:b/>
-          <w:sz w:val="26"/>
-          <w:szCs w:val="26"/>
-          <w:u w:val="single"/>
-          <w:lang w:val="vi-VN"/>
-        </w:rPr>
-        <w:t>Ngày 19 (16/4, thứ 7)</w:t>
-      </w:r>
-      <w:r>
-        <w:rPr>
-          <w:rFonts w:ascii="Times New Roman" w:hAnsi="Times New Roman"/>
-          <w:sz w:val="26"/>
-          <w:szCs w:val="26"/>
-          <w:lang w:val="vi-VN"/>
-        </w:rPr>
-        <w:t>: Y Tý – Sapa (60 km)</w:t>
-      </w:r>
-    </w:p>
-    <w:p>
-      <w:pPr>
-        <w:ind w:firstLine="360"/>
-        <w:rPr>
-          <w:rFonts w:ascii="Times New Roman" w:hAnsi="Times New Roman"/>
-          <w:sz w:val="26"/>
-          <w:szCs w:val="26"/>
-          <w:lang w:val="vi-VN"/>
-        </w:rPr>
-      </w:pPr>
-      <w:r>
-        <w:rPr>
-          <w:rFonts w:ascii="Times New Roman" w:hAnsi="Times New Roman"/>
-          <w:sz w:val="26"/>
-          <w:szCs w:val="26"/>
-          <w:lang w:val="vi-VN"/>
-        </w:rPr>
-        <w:t>+ 6g: Dậy vệ sinh, ăn sáng, khởi hành về Sapa.</w:t>
-      </w:r>
-    </w:p>
-    <w:p>
-      <w:pPr>
-        <w:ind w:firstLine="360"/>
-        <w:rPr>
-          <w:rFonts w:ascii="Times New Roman" w:hAnsi="Times New Roman"/>
-          <w:sz w:val="26"/>
-          <w:szCs w:val="26"/>
-          <w:lang w:val="vi-VN"/>
-        </w:rPr>
-      </w:pPr>
-      <w:r>
-        <w:rPr>
-          <w:rFonts w:ascii="Times New Roman" w:hAnsi="Times New Roman"/>
-          <w:sz w:val="26"/>
-          <w:szCs w:val="26"/>
-          <w:lang w:val="vi-VN"/>
-        </w:rPr>
-        <w:t>+ 10g: Đến Sapa. Tham quan bản Tả Phìn (17 km từ Sapa), sau đó về tham quan Cát Cát (2 km từ thị trấn Sapa).</w:t>
-      </w:r>
-    </w:p>
-    <w:p>
-      <w:pPr>
-        <w:ind w:firstLine="360"/>
-        <w:rPr>
-          <w:rFonts w:ascii="Times New Roman" w:hAnsi="Times New Roman"/>
-          <w:sz w:val="26"/>
-          <w:szCs w:val="26"/>
-          <w:lang w:val="vi-VN"/>
-        </w:rPr>
-      </w:pPr>
-      <w:r>
-        <w:rPr>
-          <w:rFonts w:ascii="Times New Roman" w:hAnsi="Times New Roman"/>
-          <w:sz w:val="26"/>
-          <w:szCs w:val="26"/>
-          <w:lang w:val="vi-VN"/>
-        </w:rPr>
-        <w:t>+ 18g: Ăn tối, dạo Sapa về đêm, café.</w:t>
-      </w:r>
-    </w:p>
-    <w:p>
-      <w:pPr>
-        <w:pStyle w:val="ListParagraph"/>
-        <w:numPr>
-          <w:ilvl w:val="0"/>
-          <w:numId w:val="1"/>
-        </w:numPr>
-        <w:rPr>
-          <w:rFonts w:ascii="Times New Roman" w:hAnsi="Times New Roman"/>
-          <w:sz w:val="26"/>
-          <w:szCs w:val="26"/>
-          <w:lang w:val="vi-VN"/>
-        </w:rPr>
-      </w:pPr>
-      <w:r>
-        <w:rPr>
-          <w:rFonts w:ascii="Times New Roman" w:hAnsi="Times New Roman"/>
-          <w:b/>
-          <w:sz w:val="26"/>
-          <w:szCs w:val="26"/>
-          <w:u w:val="single"/>
-          <w:lang w:val="vi-VN"/>
-        </w:rPr>
         <w:lastRenderedPageBreak/>
-        <w:t>Ngày 20 (17/4, chủ nhật)</w:t>
-      </w:r>
-      <w:r>
-        <w:rPr>
-          <w:rFonts w:ascii="Times New Roman" w:hAnsi="Times New Roman"/>
-          <w:sz w:val="26"/>
-          <w:szCs w:val="26"/>
-          <w:lang w:val="vi-VN"/>
-        </w:rPr>
-        <w:t xml:space="preserve">: Sapa – Bắc Hà – Xín Mần – Hoàng Su Phì – TP. Hà Giang (270 km). </w:t>
-      </w:r>
-    </w:p>
-    <w:p>
-      <w:pPr>
-        <w:ind w:firstLine="360"/>
-        <w:rPr>
-          <w:rFonts w:ascii="Times New Roman" w:hAnsi="Times New Roman"/>
-          <w:sz w:val="26"/>
-          <w:szCs w:val="26"/>
-          <w:lang w:val="vi-VN"/>
-        </w:rPr>
-      </w:pPr>
-      <w:r>
-        <w:rPr>
-          <w:rFonts w:ascii="Times New Roman" w:hAnsi="Times New Roman"/>
-          <w:sz w:val="26"/>
-          <w:szCs w:val="26"/>
-          <w:lang w:val="vi-VN"/>
-        </w:rPr>
-        <w:t>+ 4g: Dậy vệ sinh, khởi hành đi Bắc Hà (100 km).</w:t>
-      </w:r>
-    </w:p>
-    <w:p>
-      <w:pPr>
-        <w:ind w:firstLine="360"/>
-        <w:rPr>
-          <w:rFonts w:ascii="Times New Roman" w:hAnsi="Times New Roman"/>
-          <w:sz w:val="26"/>
-          <w:szCs w:val="26"/>
-          <w:lang w:val="vi-VN"/>
-        </w:rPr>
-      </w:pPr>
-      <w:r>
-        <w:rPr>
-          <w:rFonts w:ascii="Times New Roman" w:hAnsi="Times New Roman"/>
-          <w:sz w:val="26"/>
-          <w:szCs w:val="26"/>
-          <w:lang w:val="vi-VN"/>
-        </w:rPr>
-        <w:t>+ 8g: Đến Bắc Hà. Tham quan chợ phiên Bắc Hà.</w:t>
-      </w:r>
-    </w:p>
-    <w:p>
-      <w:pPr>
-        <w:ind w:firstLine="360"/>
-        <w:rPr>
-          <w:rFonts w:ascii="Times New Roman" w:hAnsi="Times New Roman"/>
-          <w:sz w:val="26"/>
-          <w:szCs w:val="26"/>
-          <w:lang w:val="vi-VN"/>
-        </w:rPr>
-      </w:pPr>
-      <w:r>
-        <w:rPr>
-          <w:rFonts w:ascii="Times New Roman" w:hAnsi="Times New Roman"/>
-          <w:sz w:val="26"/>
-          <w:szCs w:val="26"/>
-          <w:lang w:val="vi-VN"/>
-        </w:rPr>
-        <w:t>+ Tham quan và nghĩ đêm ở Hoàng Su Phì.</w:t>
-      </w:r>
-    </w:p>
-    <w:p>
-      <w:pPr>
-        <w:pStyle w:val="ListParagraph"/>
-        <w:numPr>
-          <w:ilvl w:val="0"/>
-          <w:numId w:val="1"/>
-        </w:numPr>
-        <w:rPr>
-          <w:rFonts w:ascii="Times New Roman" w:hAnsi="Times New Roman"/>
-          <w:sz w:val="26"/>
-          <w:szCs w:val="26"/>
-          <w:lang w:val="vi-VN"/>
-        </w:rPr>
-      </w:pPr>
-      <w:r>
-        <w:rPr>
-          <w:rFonts w:ascii="Times New Roman" w:hAnsi="Times New Roman"/>
-          <w:b/>
-          <w:sz w:val="26"/>
-          <w:szCs w:val="26"/>
-          <w:u w:val="single"/>
-          <w:lang w:val="vi-VN"/>
-        </w:rPr>
-        <w:t>Ngày 21 (18/4, thứ 2)</w:t>
-      </w:r>
-      <w:r>
-        <w:rPr>
-          <w:rFonts w:ascii="Times New Roman" w:hAnsi="Times New Roman"/>
-          <w:sz w:val="26"/>
-          <w:szCs w:val="26"/>
-          <w:lang w:val="vi-VN"/>
-        </w:rPr>
-        <w:t>: TP. Hà Giang – Cột Cờ Lũng Cú – Đồng Văn (200 km)</w:t>
-      </w:r>
-    </w:p>
-    <w:p>
-      <w:pPr>
-        <w:ind w:firstLine="360"/>
-        <w:rPr>
-          <w:rFonts w:ascii="Times New Roman" w:hAnsi="Times New Roman"/>
-          <w:sz w:val="26"/>
-          <w:szCs w:val="26"/>
-          <w:lang w:val="vi-VN"/>
-        </w:rPr>
-      </w:pPr>
-      <w:r>
-        <w:rPr>
-          <w:rFonts w:ascii="Times New Roman" w:hAnsi="Times New Roman"/>
-          <w:sz w:val="26"/>
-          <w:szCs w:val="26"/>
-          <w:lang w:val="vi-VN"/>
-        </w:rPr>
-        <w:t>Tham quan cổng trời Quản Bạ, núi đôi Cô Tiên, rừng thông Yên Minh, Phó Bảng, Dinh Vua Mèo, Cột Cờ Lũng Cú.</w:t>
-      </w:r>
-    </w:p>
-    <w:p>
-      <w:pPr>
-        <w:ind w:firstLine="360"/>
-        <w:rPr>
-          <w:rFonts w:ascii="Times New Roman" w:hAnsi="Times New Roman"/>
-          <w:sz w:val="26"/>
-          <w:szCs w:val="26"/>
-          <w:lang w:val="vi-VN"/>
-        </w:rPr>
-      </w:pPr>
-      <w:r>
-        <w:rPr>
-          <w:rFonts w:ascii="Times New Roman" w:hAnsi="Times New Roman"/>
-          <w:sz w:val="26"/>
-          <w:szCs w:val="26"/>
-          <w:lang w:val="vi-VN"/>
-        </w:rPr>
-        <w:t>Xuất phát lúc 4g. Đến Đồng Văn lúc 17g. Thuê nhà nghĩ.</w:t>
-      </w:r>
-    </w:p>
-    <w:p>
-      <w:pPr>
-        <w:ind w:firstLine="360"/>
-        <w:rPr>
-          <w:rFonts w:ascii="Times New Roman" w:hAnsi="Times New Roman"/>
-          <w:sz w:val="26"/>
-          <w:szCs w:val="26"/>
-          <w:lang w:val="vi-VN"/>
-        </w:rPr>
-      </w:pPr>
-      <w:r>
-        <w:rPr>
-          <w:rFonts w:ascii="Times New Roman" w:hAnsi="Times New Roman"/>
-          <w:sz w:val="26"/>
-          <w:szCs w:val="26"/>
-          <w:lang w:val="vi-VN"/>
-        </w:rPr>
-        <w:t>Triệu Việt homestay – ngay phố cổ Đồng Văn. 0973.932.568</w:t>
-      </w:r>
-    </w:p>
-    <w:p>
-      <w:pPr>
-        <w:ind w:firstLine="360"/>
-        <w:rPr>
-          <w:rFonts w:ascii="Times New Roman" w:hAnsi="Times New Roman"/>
-          <w:sz w:val="26"/>
-          <w:szCs w:val="26"/>
-          <w:lang w:val="vi-VN"/>
-        </w:rPr>
-      </w:pPr>
-      <w:r>
-        <w:rPr>
-          <w:rFonts w:ascii="Times New Roman" w:hAnsi="Times New Roman"/>
-          <w:sz w:val="26"/>
-          <w:szCs w:val="26"/>
-          <w:lang w:val="vi-VN"/>
-        </w:rPr>
-        <w:t>Homestay nhà cổ Đồng Văn. 0168.812.0866</w:t>
-      </w:r>
-    </w:p>
-    <w:p>
-      <w:pPr>
-        <w:pStyle w:val="ListParagraph"/>
-        <w:numPr>
-          <w:ilvl w:val="0"/>
-          <w:numId w:val="1"/>
-        </w:numPr>
-        <w:rPr>
-          <w:rFonts w:ascii="Times New Roman" w:hAnsi="Times New Roman"/>
-          <w:sz w:val="26"/>
-          <w:szCs w:val="26"/>
-          <w:lang w:val="vi-VN"/>
-        </w:rPr>
-      </w:pPr>
-      <w:r>
-        <w:rPr>
-          <w:rFonts w:ascii="Times New Roman" w:hAnsi="Times New Roman"/>
-          <w:b/>
-          <w:sz w:val="26"/>
-          <w:szCs w:val="26"/>
-          <w:u w:val="single"/>
-          <w:lang w:val="vi-VN"/>
-        </w:rPr>
-        <w:t>Ngày 22 (19/4, thứ 3)</w:t>
-      </w:r>
-      <w:r>
-        <w:rPr>
-          <w:rFonts w:ascii="Times New Roman" w:hAnsi="Times New Roman"/>
-          <w:sz w:val="26"/>
-          <w:szCs w:val="26"/>
-          <w:lang w:val="vi-VN"/>
-        </w:rPr>
-        <w:t>: Đồng Văn – TP. Cao Bằng (220 km).</w:t>
-      </w:r>
-    </w:p>
-    <w:p>
-      <w:pPr>
-        <w:ind w:firstLine="360"/>
-        <w:rPr>
-          <w:rFonts w:ascii="Times New Roman" w:hAnsi="Times New Roman"/>
-          <w:sz w:val="26"/>
-          <w:szCs w:val="26"/>
-          <w:lang w:val="vi-VN"/>
-        </w:rPr>
-      </w:pPr>
-      <w:r>
-        <w:rPr>
-          <w:rFonts w:ascii="Times New Roman" w:hAnsi="Times New Roman"/>
-          <w:sz w:val="26"/>
-          <w:szCs w:val="26"/>
-          <w:lang w:val="vi-VN"/>
-        </w:rPr>
-        <w:t>Tham quan phố cổ Đồng Văn, Mèo Vạc, Đèo Mã Pì Lèng</w:t>
-      </w:r>
-    </w:p>
-    <w:p>
-      <w:pPr>
-        <w:ind w:firstLine="360"/>
-        <w:rPr>
-          <w:rFonts w:ascii="Times New Roman" w:hAnsi="Times New Roman"/>
-          <w:sz w:val="26"/>
-          <w:szCs w:val="26"/>
-          <w:lang w:val="vi-VN"/>
-        </w:rPr>
-      </w:pPr>
-      <w:r>
-        <w:rPr>
-          <w:rFonts w:ascii="Times New Roman" w:hAnsi="Times New Roman"/>
-          <w:sz w:val="26"/>
-          <w:szCs w:val="26"/>
-          <w:lang w:val="vi-VN"/>
-        </w:rPr>
-        <w:t>Xuất phát lúc 6g. Đến TP. Cao Bằng lúc 17g. Thuê nhà nghĩ.</w:t>
-      </w:r>
-    </w:p>
-    <w:p>
-      <w:pPr>
-        <w:pStyle w:val="ListParagraph"/>
-        <w:numPr>
-          <w:ilvl w:val="0"/>
-          <w:numId w:val="1"/>
-        </w:numPr>
-        <w:rPr>
-          <w:rFonts w:ascii="Times New Roman" w:hAnsi="Times New Roman"/>
-          <w:sz w:val="26"/>
-          <w:szCs w:val="26"/>
-          <w:lang w:val="vi-VN"/>
-        </w:rPr>
-      </w:pPr>
-      <w:r>
-        <w:rPr>
-          <w:rFonts w:ascii="Times New Roman" w:hAnsi="Times New Roman"/>
-          <w:b/>
-          <w:sz w:val="26"/>
-          <w:szCs w:val="26"/>
-          <w:u w:val="single"/>
-          <w:lang w:val="vi-VN"/>
-        </w:rPr>
-        <w:t>Ngày 23 (20/4, thứ 4)</w:t>
-      </w:r>
-      <w:r>
-        <w:rPr>
-          <w:rFonts w:ascii="Times New Roman" w:hAnsi="Times New Roman"/>
-          <w:sz w:val="26"/>
-          <w:szCs w:val="26"/>
-          <w:lang w:val="vi-VN"/>
-        </w:rPr>
-        <w:t>: TP. Cao Bằng – Pác Pó – Thác Bản Giốc.</w:t>
-      </w:r>
-    </w:p>
-    <w:p>
-      <w:pPr>
-        <w:ind w:firstLine="360"/>
-        <w:rPr>
-          <w:rFonts w:ascii="Times New Roman" w:hAnsi="Times New Roman"/>
-          <w:sz w:val="26"/>
-          <w:szCs w:val="26"/>
-          <w:lang w:val="vi-VN"/>
-        </w:rPr>
-      </w:pPr>
-      <w:r>
-        <w:rPr>
-          <w:rFonts w:ascii="Times New Roman" w:hAnsi="Times New Roman"/>
-          <w:sz w:val="26"/>
-          <w:szCs w:val="26"/>
-          <w:lang w:val="vi-VN"/>
-        </w:rPr>
-        <w:t>+ 5g: Xuất phát đi Pác Pó, suối Lê Nin, núi Các Mác. 50 km.</w:t>
-      </w:r>
-    </w:p>
-    <w:p>
-      <w:pPr>
-        <w:ind w:firstLine="360"/>
-        <w:rPr>
-          <w:rFonts w:ascii="Times New Roman" w:hAnsi="Times New Roman"/>
-          <w:sz w:val="26"/>
-          <w:szCs w:val="26"/>
-          <w:lang w:val="vi-VN"/>
-        </w:rPr>
-      </w:pPr>
-      <w:r>
-        <w:rPr>
-          <w:rFonts w:ascii="Times New Roman" w:hAnsi="Times New Roman"/>
-          <w:sz w:val="26"/>
-          <w:szCs w:val="26"/>
-          <w:lang w:val="vi-VN"/>
-        </w:rPr>
-        <w:t>+ 10g: Khởi hành đi Thác Bản Giốc. 110 km. Tham quan Thác Bản Giốc, Thiền Viện Trúc Lâm Bản Giốc. Dựng lều ở Bản Giốc.</w:t>
-      </w:r>
-    </w:p>
-    <w:p>
-      <w:pPr>
-        <w:pStyle w:val="ListParagraph"/>
-        <w:numPr>
-          <w:ilvl w:val="0"/>
-          <w:numId w:val="1"/>
-        </w:numPr>
-        <w:rPr>
-          <w:rFonts w:ascii="Times New Roman" w:hAnsi="Times New Roman"/>
-          <w:sz w:val="26"/>
-          <w:szCs w:val="26"/>
-          <w:lang w:val="vi-VN"/>
-        </w:rPr>
-      </w:pPr>
-      <w:r>
-        <w:rPr>
-          <w:rFonts w:ascii="Times New Roman" w:hAnsi="Times New Roman"/>
-          <w:b/>
-          <w:sz w:val="26"/>
-          <w:szCs w:val="26"/>
-          <w:u w:val="single"/>
-          <w:lang w:val="vi-VN"/>
-        </w:rPr>
-        <w:t>Ngày 24 (21/4, thứ 5)</w:t>
-      </w:r>
-      <w:r>
-        <w:rPr>
-          <w:rFonts w:ascii="Times New Roman" w:hAnsi="Times New Roman"/>
-          <w:sz w:val="26"/>
-          <w:szCs w:val="26"/>
-          <w:lang w:val="vi-VN"/>
-        </w:rPr>
-        <w:t>: Bản Giốc – TP. Hạ Long (350 km).</w:t>
-      </w:r>
-    </w:p>
-    <w:p>
-      <w:pPr>
-        <w:ind w:firstLine="360"/>
-        <w:rPr>
-          <w:rFonts w:ascii="Times New Roman" w:hAnsi="Times New Roman"/>
-          <w:sz w:val="26"/>
-          <w:szCs w:val="26"/>
-          <w:lang w:val="vi-VN"/>
-        </w:rPr>
-      </w:pPr>
-      <w:r>
-        <w:rPr>
-          <w:rFonts w:ascii="Times New Roman" w:hAnsi="Times New Roman"/>
-          <w:sz w:val="26"/>
-          <w:szCs w:val="26"/>
-          <w:lang w:val="vi-VN"/>
-        </w:rPr>
-        <w:t>Xuất phát lúc 4g. Đến Hạ Long lúc 17g. Tham quan Đồng Đăng, chợ Kỳ Lừa, cửa khẩu Hữu Nghị. Thuê nhà nghĩ phòng Dorm ở Hạ Long.</w:t>
-      </w:r>
-    </w:p>
-    <w:p>
-      <w:pPr>
-        <w:pStyle w:val="ListParagraph"/>
-        <w:numPr>
-          <w:ilvl w:val="0"/>
-          <w:numId w:val="1"/>
-        </w:numPr>
-        <w:rPr>
-          <w:rFonts w:ascii="Times New Roman" w:hAnsi="Times New Roman"/>
-          <w:sz w:val="26"/>
-          <w:szCs w:val="26"/>
-          <w:lang w:val="vi-VN"/>
-        </w:rPr>
-      </w:pPr>
-      <w:r>
-        <w:rPr>
-          <w:rFonts w:ascii="Times New Roman" w:hAnsi="Times New Roman"/>
-          <w:b/>
-          <w:sz w:val="26"/>
-          <w:szCs w:val="26"/>
-          <w:u w:val="single"/>
-          <w:lang w:val="vi-VN"/>
-        </w:rPr>
-        <w:t>Ngày 25 (22/4, thứ 6)</w:t>
-      </w:r>
-      <w:r>
-        <w:rPr>
-          <w:rFonts w:ascii="Times New Roman" w:hAnsi="Times New Roman"/>
-          <w:sz w:val="26"/>
-          <w:szCs w:val="26"/>
-          <w:lang w:val="vi-VN"/>
-        </w:rPr>
-        <w:t xml:space="preserve">: Tham quan Hạ Long. </w:t>
-      </w:r>
-    </w:p>
-    <w:p>
-      <w:pPr>
-        <w:ind w:firstLine="360"/>
-        <w:rPr>
-          <w:rFonts w:ascii="Times New Roman" w:hAnsi="Times New Roman"/>
-          <w:sz w:val="26"/>
-          <w:szCs w:val="26"/>
-          <w:lang w:val="vi-VN"/>
-        </w:rPr>
-      </w:pPr>
-      <w:r>
-        <w:rPr>
-          <w:rFonts w:ascii="Times New Roman" w:hAnsi="Times New Roman"/>
-          <w:sz w:val="26"/>
-          <w:szCs w:val="26"/>
-          <w:lang w:val="vi-VN"/>
-        </w:rPr>
-        <w:t xml:space="preserve">+ 8g: Tham quan Hạ Long. </w:t>
-      </w:r>
-    </w:p>
-    <w:p>
-      <w:pPr>
-        <w:ind w:firstLine="360"/>
-        <w:rPr>
-          <w:rFonts w:ascii="Times New Roman" w:hAnsi="Times New Roman"/>
-          <w:sz w:val="26"/>
-          <w:szCs w:val="26"/>
-          <w:lang w:val="vi-VN"/>
-        </w:rPr>
-      </w:pPr>
-      <w:r>
-        <w:rPr>
-          <w:rFonts w:ascii="Times New Roman" w:hAnsi="Times New Roman"/>
-          <w:sz w:val="26"/>
-          <w:szCs w:val="26"/>
-          <w:lang w:val="vi-VN"/>
-        </w:rPr>
-        <w:t>+ 15g: Khởi hành đi Yên Tử (40 km). Leo Yên Tử, dựng lều ngủ trên núi.</w:t>
-      </w:r>
-    </w:p>
-    <w:p>
-      <w:pPr>
-        <w:pStyle w:val="ListParagraph"/>
-        <w:numPr>
-          <w:ilvl w:val="0"/>
-          <w:numId w:val="1"/>
-        </w:numPr>
-        <w:rPr>
-          <w:rFonts w:ascii="Times New Roman" w:hAnsi="Times New Roman"/>
-          <w:sz w:val="26"/>
-          <w:szCs w:val="26"/>
-          <w:lang w:val="vi-VN"/>
-        </w:rPr>
-      </w:pPr>
-      <w:r>
-        <w:rPr>
-          <w:rFonts w:ascii="Times New Roman" w:hAnsi="Times New Roman"/>
-          <w:b/>
-          <w:sz w:val="26"/>
-          <w:szCs w:val="26"/>
-          <w:u w:val="single"/>
-          <w:lang w:val="vi-VN"/>
-        </w:rPr>
-        <w:t>Ngày 26 (23/4, thứ 7)</w:t>
-      </w:r>
-      <w:r>
-        <w:rPr>
-          <w:rFonts w:ascii="Times New Roman" w:hAnsi="Times New Roman"/>
-          <w:sz w:val="26"/>
-          <w:szCs w:val="26"/>
-          <w:lang w:val="vi-VN"/>
-        </w:rPr>
-        <w:t>: Yên Tử - Hà Nội (115 km)</w:t>
-      </w:r>
-    </w:p>
-    <w:p>
-      <w:pPr>
-        <w:ind w:firstLine="360"/>
-        <w:rPr>
-          <w:rFonts w:ascii="Times New Roman" w:hAnsi="Times New Roman"/>
-          <w:sz w:val="26"/>
-          <w:szCs w:val="26"/>
-          <w:lang w:val="vi-VN"/>
-        </w:rPr>
-      </w:pPr>
-      <w:r>
-        <w:rPr>
-          <w:rFonts w:ascii="Times New Roman" w:hAnsi="Times New Roman"/>
-          <w:sz w:val="26"/>
-          <w:szCs w:val="26"/>
-          <w:lang w:val="vi-VN"/>
-        </w:rPr>
-        <w:lastRenderedPageBreak/>
-        <w:t>+ 6g: Tham quan Yên Tử.</w:t>
-      </w:r>
-    </w:p>
-    <w:p>
-      <w:pPr>
-        <w:ind w:firstLine="360"/>
-        <w:rPr>
-          <w:rFonts w:ascii="Times New Roman" w:hAnsi="Times New Roman"/>
-          <w:sz w:val="26"/>
-          <w:szCs w:val="26"/>
-          <w:lang w:val="vi-VN"/>
-        </w:rPr>
-      </w:pPr>
-      <w:r>
-        <w:rPr>
-          <w:rFonts w:ascii="Times New Roman" w:hAnsi="Times New Roman"/>
-          <w:sz w:val="26"/>
-          <w:szCs w:val="26"/>
-          <w:lang w:val="vi-VN"/>
-        </w:rPr>
-        <w:t>+ 15g: Về Hà Nội.</w:t>
-      </w:r>
-    </w:p>
-    <w:p>
-      <w:pPr>
-        <w:ind w:firstLine="360"/>
-        <w:rPr>
-          <w:rFonts w:ascii="Times New Roman" w:hAnsi="Times New Roman"/>
-          <w:sz w:val="26"/>
-          <w:szCs w:val="26"/>
-          <w:lang w:val="vi-VN"/>
-        </w:rPr>
-      </w:pPr>
-      <w:r>
-        <w:rPr>
-          <w:rFonts w:ascii="Times New Roman" w:hAnsi="Times New Roman"/>
-          <w:sz w:val="26"/>
-          <w:szCs w:val="26"/>
-          <w:lang w:val="vi-VN"/>
-        </w:rPr>
-        <w:t>+ 18g: Đến Hà Nội, ở nhà nghĩ.</w:t>
-      </w:r>
-    </w:p>
-    <w:p>
-      <w:pPr>
-        <w:ind w:firstLine="360"/>
-        <w:rPr>
-          <w:rFonts w:ascii="Times New Roman" w:hAnsi="Times New Roman"/>
-          <w:sz w:val="26"/>
-          <w:szCs w:val="26"/>
-          <w:lang w:val="vi-VN"/>
-        </w:rPr>
-      </w:pPr>
-      <w:r>
-        <w:rPr>
-          <w:rFonts w:ascii="Times New Roman" w:hAnsi="Times New Roman"/>
-          <w:sz w:val="26"/>
-          <w:szCs w:val="26"/>
-          <w:lang w:val="vi-VN"/>
-        </w:rPr>
         <w:t>+ 19g: Ăn tối, dạo phố cổ, bờ hồ, café.</w:t>
       </w:r>
     </w:p>
@@ -7627,7 +7782,7 @@
       <w:lvlText w:val=""/>
       <w:lvlJc w:val="left"/>
       <w:pPr>
-        <w:ind w:left="1440" w:hanging="360"/>
+        <w:ind w:left="3510" w:hanging="360"/>
       </w:pPr>
       <w:rPr>
         <w:rFonts w:ascii="Symbol" w:hAnsi="Symbol" w:hint="default"/>
@@ -7639,7 +7794,7 @@
       <w:lvlText w:val="o"/>
       <w:lvlJc w:val="left"/>
       <w:pPr>
-        <w:ind w:left="2160" w:hanging="360"/>
+        <w:ind w:left="4230" w:hanging="360"/>
       </w:pPr>
       <w:rPr>
         <w:rFonts w:ascii="Courier New" w:hAnsi="Courier New" w:cs="Courier New" w:hint="default"/>
@@ -7651,7 +7806,7 @@
       <w:lvlText w:val=""/>
       <w:lvlJc w:val="left"/>
       <w:pPr>
-        <w:ind w:left="2880" w:hanging="360"/>
+        <w:ind w:left="4950" w:hanging="360"/>
       </w:pPr>
       <w:rPr>
         <w:rFonts w:ascii="Wingdings" w:hAnsi="Wingdings" w:hint="default"/>
@@ -7663,7 +7818,7 @@
       <w:lvlText w:val=""/>
       <w:lvlJc w:val="left"/>
       <w:pPr>
-        <w:ind w:left="3600" w:hanging="360"/>
+        <w:ind w:left="5670" w:hanging="360"/>
       </w:pPr>
       <w:rPr>
         <w:rFonts w:ascii="Symbol" w:hAnsi="Symbol" w:hint="default"/>
@@ -7675,7 +7830,7 @@
       <w:lvlText w:val="o"/>
       <w:lvlJc w:val="left"/>
       <w:pPr>
-        <w:ind w:left="4320" w:hanging="360"/>
+        <w:ind w:left="6390" w:hanging="360"/>
       </w:pPr>
       <w:rPr>
         <w:rFonts w:ascii="Courier New" w:hAnsi="Courier New" w:cs="Courier New" w:hint="default"/>
@@ -7687,7 +7842,7 @@
       <w:lvlText w:val=""/>
       <w:lvlJc w:val="left"/>
       <w:pPr>
-        <w:ind w:left="5040" w:hanging="360"/>
+        <w:ind w:left="7110" w:hanging="360"/>
       </w:pPr>
       <w:rPr>
         <w:rFonts w:ascii="Wingdings" w:hAnsi="Wingdings" w:hint="default"/>
@@ -7699,7 +7854,7 @@
       <w:lvlText w:val=""/>
       <w:lvlJc w:val="left"/>
       <w:pPr>
-        <w:ind w:left="5760" w:hanging="360"/>
+        <w:ind w:left="7830" w:hanging="360"/>
       </w:pPr>
       <w:rPr>
         <w:rFonts w:ascii="Symbol" w:hAnsi="Symbol" w:hint="default"/>
@@ -7711,7 +7866,7 @@
       <w:lvlText w:val="o"/>
       <w:lvlJc w:val="left"/>
       <w:pPr>
-        <w:ind w:left="6480" w:hanging="360"/>
+        <w:ind w:left="8550" w:hanging="360"/>
       </w:pPr>
       <w:rPr>
         <w:rFonts w:ascii="Courier New" w:hAnsi="Courier New" w:cs="Courier New" w:hint="default"/>
@@ -7723,7 +7878,7 @@
       <w:lvlText w:val=""/>
       <w:lvlJc w:val="left"/>
       <w:pPr>
-        <w:ind w:left="7200" w:hanging="360"/>
+        <w:ind w:left="9270" w:hanging="360"/>
       </w:pPr>
       <w:rPr>
         <w:rFonts w:ascii="Wingdings" w:hAnsi="Wingdings" w:hint="default"/>
@@ -8106,6 +8261,119 @@
     </w:lvl>
   </w:abstractNum>
   <w:abstractNum w:abstractNumId="10">
+    <w:nsid w:val="3ACA18C2"/>
+    <w:multiLevelType w:val="hybridMultilevel"/>
+    <w:tmpl w:val="0F0A7306"/>
+    <w:lvl w:ilvl="0" w:tplc="0060B43E">
+      <w:start w:val="1"/>
+      <w:numFmt w:val="bullet"/>
+      <w:lvlText w:val=""/>
+      <w:lvlJc w:val="left"/>
+      <w:pPr>
+        <w:ind w:left="1440" w:hanging="360"/>
+      </w:pPr>
+      <w:rPr>
+        <w:rFonts w:ascii="Symbol" w:hAnsi="Symbol" w:hint="default"/>
+      </w:rPr>
+    </w:lvl>
+    <w:lvl w:ilvl="1" w:tplc="04090003" w:tentative="1">
+      <w:start w:val="1"/>
+      <w:numFmt w:val="bullet"/>
+      <w:lvlText w:val="o"/>
+      <w:lvlJc w:val="left"/>
+      <w:pPr>
+        <w:ind w:left="2160" w:hanging="360"/>
+      </w:pPr>
+      <w:rPr>
+        <w:rFonts w:ascii="Courier New" w:hAnsi="Courier New" w:cs="Courier New" w:hint="default"/>
+      </w:rPr>
+    </w:lvl>
+    <w:lvl w:ilvl="2" w:tplc="04090005" w:tentative="1">
+      <w:start w:val="1"/>
+      <w:numFmt w:val="bullet"/>
+      <w:lvlText w:val=""/>
+      <w:lvlJc w:val="left"/>
+      <w:pPr>
+        <w:ind w:left="2880" w:hanging="360"/>
+      </w:pPr>
+      <w:rPr>
+        <w:rFonts w:ascii="Wingdings" w:hAnsi="Wingdings" w:hint="default"/>
+      </w:rPr>
+    </w:lvl>
+    <w:lvl w:ilvl="3" w:tplc="04090001" w:tentative="1">
+      <w:start w:val="1"/>
+      <w:numFmt w:val="bullet"/>
+      <w:lvlText w:val=""/>
+      <w:lvlJc w:val="left"/>
+      <w:pPr>
+        <w:ind w:left="3600" w:hanging="360"/>
+      </w:pPr>
+      <w:rPr>
+        <w:rFonts w:ascii="Symbol" w:hAnsi="Symbol" w:hint="default"/>
+      </w:rPr>
+    </w:lvl>
+    <w:lvl w:ilvl="4" w:tplc="04090003" w:tentative="1">
+      <w:start w:val="1"/>
+      <w:numFmt w:val="bullet"/>
+      <w:lvlText w:val="o"/>
+      <w:lvlJc w:val="left"/>
+      <w:pPr>
+        <w:ind w:left="4320" w:hanging="360"/>
+      </w:pPr>
+      <w:rPr>
+        <w:rFonts w:ascii="Courier New" w:hAnsi="Courier New" w:cs="Courier New" w:hint="default"/>
+      </w:rPr>
+    </w:lvl>
+    <w:lvl w:ilvl="5" w:tplc="04090005" w:tentative="1">
+      <w:start w:val="1"/>
+      <w:numFmt w:val="bullet"/>
+      <w:lvlText w:val=""/>
+      <w:lvlJc w:val="left"/>
+      <w:pPr>
+        <w:ind w:left="5040" w:hanging="360"/>
+      </w:pPr>
+      <w:rPr>
+        <w:rFonts w:ascii="Wingdings" w:hAnsi="Wingdings" w:hint="default"/>
+      </w:rPr>
+    </w:lvl>
+    <w:lvl w:ilvl="6" w:tplc="04090001" w:tentative="1">
+      <w:start w:val="1"/>
+      <w:numFmt w:val="bullet"/>
+      <w:lvlText w:val=""/>
+      <w:lvlJc w:val="left"/>
+      <w:pPr>
+        <w:ind w:left="5760" w:hanging="360"/>
+      </w:pPr>
+      <w:rPr>
+        <w:rFonts w:ascii="Symbol" w:hAnsi="Symbol" w:hint="default"/>
+      </w:rPr>
+    </w:lvl>
+    <w:lvl w:ilvl="7" w:tplc="04090003" w:tentative="1">
+      <w:start w:val="1"/>
+      <w:numFmt w:val="bullet"/>
+      <w:lvlText w:val="o"/>
+      <w:lvlJc w:val="left"/>
+      <w:pPr>
+        <w:ind w:left="6480" w:hanging="360"/>
+      </w:pPr>
+      <w:rPr>
+        <w:rFonts w:ascii="Courier New" w:hAnsi="Courier New" w:cs="Courier New" w:hint="default"/>
+      </w:rPr>
+    </w:lvl>
+    <w:lvl w:ilvl="8" w:tplc="04090005" w:tentative="1">
+      <w:start w:val="1"/>
+      <w:numFmt w:val="bullet"/>
+      <w:lvlText w:val=""/>
+      <w:lvlJc w:val="left"/>
+      <w:pPr>
+        <w:ind w:left="7200" w:hanging="360"/>
+      </w:pPr>
+      <w:rPr>
+        <w:rFonts w:ascii="Wingdings" w:hAnsi="Wingdings" w:hint="default"/>
+      </w:rPr>
+    </w:lvl>
+  </w:abstractNum>
+  <w:abstractNum w:abstractNumId="11">
     <w:nsid w:val="42A97D21"/>
     <w:multiLevelType w:val="hybridMultilevel"/>
     <w:tmpl w:val="38103266"/>
@@ -8218,7 +8486,7 @@
       </w:rPr>
     </w:lvl>
   </w:abstractNum>
-  <w:abstractNum w:abstractNumId="11">
+  <w:abstractNum w:abstractNumId="12">
     <w:nsid w:val="4C701AD7"/>
     <w:multiLevelType w:val="hybridMultilevel"/>
     <w:tmpl w:val="AD5E8E40"/>
@@ -8304,7 +8572,7 @@
       </w:pPr>
     </w:lvl>
   </w:abstractNum>
-  <w:abstractNum w:abstractNumId="12">
+  <w:abstractNum w:abstractNumId="13">
     <w:nsid w:val="4F96060A"/>
     <w:multiLevelType w:val="hybridMultilevel"/>
     <w:tmpl w:val="F1085DE8"/>
@@ -8390,7 +8658,7 @@
       </w:pPr>
     </w:lvl>
   </w:abstractNum>
-  <w:abstractNum w:abstractNumId="13">
+  <w:abstractNum w:abstractNumId="14">
     <w:nsid w:val="5B3F4E4F"/>
     <w:multiLevelType w:val="hybridMultilevel"/>
     <w:tmpl w:val="573C17A2"/>
@@ -8476,7 +8744,7 @@
       </w:pPr>
     </w:lvl>
   </w:abstractNum>
-  <w:abstractNum w:abstractNumId="14">
+  <w:abstractNum w:abstractNumId="15">
     <w:nsid w:val="602232A0"/>
     <w:multiLevelType w:val="multilevel"/>
     <w:tmpl w:val="DF1CD904"/>
@@ -8589,7 +8857,7 @@
       </w:pPr>
     </w:lvl>
   </w:abstractNum>
-  <w:abstractNum w:abstractNumId="15">
+  <w:abstractNum w:abstractNumId="16">
     <w:nsid w:val="6B9753F5"/>
     <w:multiLevelType w:val="hybridMultilevel"/>
     <w:tmpl w:val="5920A41E"/>
@@ -8702,7 +8970,7 @@
       </w:rPr>
     </w:lvl>
   </w:abstractNum>
-  <w:abstractNum w:abstractNumId="16">
+  <w:abstractNum w:abstractNumId="17">
     <w:nsid w:val="78D4257A"/>
     <w:multiLevelType w:val="hybridMultilevel"/>
     <w:tmpl w:val="7BC003DA"/>
@@ -8815,10 +9083,10 @@
     </w:lvl>
   </w:abstractNum>
   <w:num w:numId="1">
-    <w:abstractNumId w:val="12"/>
+    <w:abstractNumId w:val="13"/>
   </w:num>
   <w:num w:numId="2">
-    <w:abstractNumId w:val="11"/>
+    <w:abstractNumId w:val="12"/>
   </w:num>
   <w:num w:numId="3">
     <w:abstractNumId w:val="2"/>
@@ -8827,13 +9095,13 @@
     <w:abstractNumId w:val="0"/>
   </w:num>
   <w:num w:numId="5">
-    <w:abstractNumId w:val="15"/>
+    <w:abstractNumId w:val="16"/>
   </w:num>
   <w:num w:numId="6">
-    <w:abstractNumId w:val="16"/>
+    <w:abstractNumId w:val="17"/>
   </w:num>
   <w:num w:numId="7">
-    <w:abstractNumId w:val="10"/>
+    <w:abstractNumId w:val="11"/>
   </w:num>
   <w:num w:numId="8">
     <w:abstractNumId w:val="8"/>
@@ -8845,7 +9113,7 @@
     <w:abstractNumId w:val="4"/>
   </w:num>
   <w:num w:numId="11">
-    <w:abstractNumId w:val="13"/>
+    <w:abstractNumId w:val="14"/>
   </w:num>
   <w:num w:numId="12">
     <w:abstractNumId w:val="9"/>
@@ -8857,13 +9125,16 @@
     <w:abstractNumId w:val="6"/>
   </w:num>
   <w:num w:numId="15">
-    <w:abstractNumId w:val="14"/>
+    <w:abstractNumId w:val="15"/>
   </w:num>
   <w:num w:numId="16">
     <w:abstractNumId w:val="3"/>
   </w:num>
   <w:num w:numId="17">
     <w:abstractNumId w:val="7"/>
+  </w:num>
+  <w:num w:numId="18">
+    <w:abstractNumId w:val="10"/>
   </w:num>
 </w:numbering>
 </file>
@@ -9671,7 +9942,7 @@
 </file>
 
 <file path=customXml/itemProps1.xml><?xml version="1.0" encoding="utf-8"?>
-<ds:datastoreItem xmlns:ds="http://schemas.openxmlformats.org/officeDocument/2006/customXml" ds:itemID="{F124029E-B6EB-40DB-BFE1-3BCD20BDCB32}">
+<ds:datastoreItem xmlns:ds="http://schemas.openxmlformats.org/officeDocument/2006/customXml" ds:itemID="{4585FCE1-D8C3-479B-B033-BD62BEA41D77}">
   <ds:schemaRefs>
     <ds:schemaRef ds:uri="http://schemas.openxmlformats.org/officeDocument/2006/bibliography"/>
   </ds:schemaRefs>

</xml_diff>